<commit_message>
Add UAT & User manual
</commit_message>
<xml_diff>
--- a/dev-docs/User_manual.docx
+++ b/dev-docs/User_manual.docx
@@ -125,6 +125,7 @@
           <w:szCs w:val="36"/>
         </w:rPr>
       </w:pPr>
+      <w:proofErr w:type="gramStart"/>
       <w:r>
         <w:rPr>
           <w:rFonts w:ascii="TH SarabunPSK" w:hAnsi="TH SarabunPSK" w:cs="TH SarabunPSK"/>
@@ -133,12 +134,10 @@
           <w:sz w:val="36"/>
           <w:szCs w:val="36"/>
         </w:rPr>
-        <w:t>คู่มือการใช้ระบบ(User Manual)</w:t>
-      </w:r>
-    </w:p>
-    <w:p>
-      <w:pPr>
-        <w:jc w:val="center"/>
+        <w:t>คู่มือการใช้ระบบ(</w:t>
+      </w:r>
+      <w:proofErr w:type="gramEnd"/>
+      <w:r>
         <w:rPr>
           <w:rFonts w:ascii="TH SarabunPSK" w:hAnsi="TH SarabunPSK" w:cs="TH SarabunPSK"/>
           <w:b/>
@@ -146,8 +145,12 @@
           <w:sz w:val="36"/>
           <w:szCs w:val="36"/>
         </w:rPr>
-      </w:pPr>
-      <w:r>
+        <w:t>User Manual)</w:t>
+      </w:r>
+    </w:p>
+    <w:p>
+      <w:pPr>
+        <w:jc w:val="center"/>
         <w:rPr>
           <w:rFonts w:ascii="TH SarabunPSK" w:hAnsi="TH SarabunPSK" w:cs="TH SarabunPSK"/>
           <w:b/>
@@ -155,12 +158,8 @@
           <w:sz w:val="36"/>
           <w:szCs w:val="36"/>
         </w:rPr>
-        <w:t>สำหรับผู้ใช้งานระบบซื้อขายออนไลน์ของศิษย์เก่า มข.</w:t>
-      </w:r>
-    </w:p>
-    <w:p>
-      <w:pPr>
-        <w:jc w:val="center"/>
+      </w:pPr>
+      <w:r>
         <w:rPr>
           <w:rFonts w:ascii="TH SarabunPSK" w:hAnsi="TH SarabunPSK" w:cs="TH SarabunPSK"/>
           <w:b/>
@@ -168,7 +167,8 @@
           <w:sz w:val="36"/>
           <w:szCs w:val="36"/>
         </w:rPr>
-      </w:pPr>
+        <w:t>สำหรับผู้ใช้งานระบบซื้อขายออนไลน์ของศิษย์เก่า มข.</w:t>
+      </w:r>
     </w:p>
     <w:p>
       <w:pPr>
@@ -181,7 +181,10 @@
           <w:szCs w:val="36"/>
         </w:rPr>
       </w:pPr>
-      <w:r>
+    </w:p>
+    <w:p>
+      <w:pPr>
+        <w:jc w:val="center"/>
         <w:rPr>
           <w:rFonts w:ascii="TH SarabunPSK" w:hAnsi="TH SarabunPSK" w:cs="TH SarabunPSK"/>
           <w:b/>
@@ -189,12 +192,8 @@
           <w:sz w:val="36"/>
           <w:szCs w:val="36"/>
         </w:rPr>
-        <w:t>โดย</w:t>
-      </w:r>
-    </w:p>
-    <w:p>
-      <w:pPr>
-        <w:ind w:left="1440"/>
+      </w:pPr>
+      <w:r>
         <w:rPr>
           <w:rFonts w:ascii="TH SarabunPSK" w:hAnsi="TH SarabunPSK" w:cs="TH SarabunPSK"/>
           <w:b/>
@@ -202,8 +201,12 @@
           <w:sz w:val="36"/>
           <w:szCs w:val="36"/>
         </w:rPr>
-      </w:pPr>
-      <w:r>
+        <w:t>โดย</w:t>
+      </w:r>
+    </w:p>
+    <w:p>
+      <w:pPr>
+        <w:ind w:left="1440"/>
         <w:rPr>
           <w:rFonts w:ascii="TH SarabunPSK" w:hAnsi="TH SarabunPSK" w:cs="TH SarabunPSK"/>
           <w:b/>
@@ -211,8 +214,7 @@
           <w:sz w:val="36"/>
           <w:szCs w:val="36"/>
         </w:rPr>
-        <w:t xml:space="preserve">นายณัฐนันท์ ทองชุมภู </w:t>
-      </w:r>
+      </w:pPr>
       <w:r>
         <w:rPr>
           <w:rFonts w:ascii="TH SarabunPSK" w:hAnsi="TH SarabunPSK" w:cs="TH SarabunPSK"/>
@@ -221,7 +223,7 @@
           <w:sz w:val="36"/>
           <w:szCs w:val="36"/>
         </w:rPr>
-        <w:tab/>
+        <w:t xml:space="preserve">นายณัฐนันท์ ทองชุมภู </w:t>
       </w:r>
       <w:r>
         <w:rPr>
@@ -232,7 +234,6 @@
           <w:szCs w:val="36"/>
         </w:rPr>
         <w:tab/>
-        <w:t xml:space="preserve">643020043-0 </w:t>
       </w:r>
       <w:r>
         <w:rPr>
@@ -243,12 +244,9 @@
           <w:szCs w:val="36"/>
         </w:rPr>
         <w:tab/>
-        <w:t>Section 2</w:t>
-      </w:r>
-    </w:p>
-    <w:p>
-      <w:pPr>
-        <w:ind w:left="1440"/>
+        <w:t xml:space="preserve">643020043-0 </w:t>
+      </w:r>
+      <w:r>
         <w:rPr>
           <w:rFonts w:ascii="TH SarabunPSK" w:hAnsi="TH SarabunPSK" w:cs="TH SarabunPSK"/>
           <w:b/>
@@ -256,8 +254,13 @@
           <w:sz w:val="36"/>
           <w:szCs w:val="36"/>
         </w:rPr>
-      </w:pPr>
-      <w:r>
+        <w:tab/>
+        <w:t>Section 2</w:t>
+      </w:r>
+    </w:p>
+    <w:p>
+      <w:pPr>
+        <w:ind w:left="1440"/>
         <w:rPr>
           <w:rFonts w:ascii="TH SarabunPSK" w:hAnsi="TH SarabunPSK" w:cs="TH SarabunPSK"/>
           <w:b/>
@@ -265,8 +268,7 @@
           <w:sz w:val="36"/>
           <w:szCs w:val="36"/>
         </w:rPr>
-        <w:t xml:space="preserve">นางสาวสิริลักษณ์ ศรีปรีเปรม </w:t>
-      </w:r>
+      </w:pPr>
       <w:r>
         <w:rPr>
           <w:rFonts w:ascii="TH SarabunPSK" w:hAnsi="TH SarabunPSK" w:cs="TH SarabunPSK"/>
@@ -275,6 +277,16 @@
           <w:sz w:val="36"/>
           <w:szCs w:val="36"/>
         </w:rPr>
+        <w:t xml:space="preserve">นางสาวสิริลักษณ์ ศรีปรีเปรม </w:t>
+      </w:r>
+      <w:r>
+        <w:rPr>
+          <w:rFonts w:ascii="TH SarabunPSK" w:hAnsi="TH SarabunPSK" w:cs="TH SarabunPSK"/>
+          <w:b/>
+          <w:bCs/>
+          <w:sz w:val="36"/>
+          <w:szCs w:val="36"/>
+        </w:rPr>
         <w:tab/>
         <w:t xml:space="preserve">643020057-9 </w:t>
       </w:r>
@@ -712,6 +724,7 @@
           <w:szCs w:val="36"/>
         </w:rPr>
       </w:pPr>
+      <w:proofErr w:type="spellStart"/>
       <w:r>
         <w:rPr>
           <w:rFonts w:ascii="TH SarabunPSK" w:hAnsi="TH SarabunPSK" w:cs="TH SarabunPSK"/>
@@ -722,46 +735,44 @@
         </w:rPr>
         <w:t>มหาวิทยาลัยขอนแก่น</w:t>
       </w:r>
-    </w:p>
-    <w:p>
-      <w:pPr>
-        <w:rPr>
-          <w:rFonts w:ascii="TH SarabunPSK" w:hAnsi="TH SarabunPSK" w:cs="TH SarabunPSK"/>
-          <w:sz w:val="32"/>
-          <w:szCs w:val="32"/>
-        </w:rPr>
-      </w:pPr>
-    </w:p>
-    <w:p>
-      <w:pPr>
-        <w:rPr>
-          <w:rFonts w:ascii="TH SarabunPSK" w:hAnsi="TH SarabunPSK" w:cs="TH SarabunPSK"/>
-          <w:sz w:val="32"/>
-          <w:szCs w:val="32"/>
-        </w:rPr>
-      </w:pPr>
-    </w:p>
-    <w:p>
-      <w:pPr>
-        <w:jc w:val="center"/>
-        <w:rPr>
-          <w:rFonts w:ascii="TH SarabunPSK" w:hAnsi="TH SarabunPSK" w:cs="TH SarabunPSK"/>
-          <w:b/>
-          <w:bCs/>
-          <w:sz w:val="32"/>
-          <w:szCs w:val="32"/>
-        </w:rPr>
-      </w:pPr>
-      <w:r>
-        <w:rPr>
-          <w:rFonts w:ascii="TH SarabunPSK" w:hAnsi="TH SarabunPSK" w:cs="TH SarabunPSK"/>
-          <w:b/>
-          <w:bCs/>
-          <w:sz w:val="32"/>
-          <w:szCs w:val="32"/>
-        </w:rPr>
+      <w:proofErr w:type="spellEnd"/>
+    </w:p>
+    <w:p>
+      <w:pPr>
+        <w:jc w:val="center"/>
+        <w:rPr>
+          <w:rFonts w:ascii="TH SarabunPSK" w:hAnsi="TH SarabunPSK" w:cs="TH SarabunPSK" w:hint="cs"/>
+          <w:b/>
+          <w:bCs/>
+          <w:sz w:val="36"/>
+          <w:szCs w:val="36"/>
+        </w:rPr>
+      </w:pPr>
+    </w:p>
+    <w:p>
+      <w:pPr>
+        <w:jc w:val="center"/>
+        <w:rPr>
+          <w:rFonts w:ascii="TH SarabunPSK" w:hAnsi="TH SarabunPSK" w:cs="TH SarabunPSK"/>
+          <w:b/>
+          <w:bCs/>
+          <w:sz w:val="32"/>
+          <w:szCs w:val="32"/>
+        </w:rPr>
+      </w:pPr>
+      <w:proofErr w:type="spellStart"/>
+      <w:r>
+        <w:rPr>
+          <w:rFonts w:ascii="TH SarabunPSK" w:hAnsi="TH SarabunPSK" w:cs="TH SarabunPSK"/>
+          <w:b/>
+          <w:bCs/>
+          <w:sz w:val="32"/>
+          <w:szCs w:val="32"/>
+        </w:rPr>
+        <w:lastRenderedPageBreak/>
         <w:t>คู่มือการใช้งาน</w:t>
       </w:r>
+      <w:proofErr w:type="spellEnd"/>
     </w:p>
     <w:p>
       <w:pPr>
@@ -805,8 +816,18 @@
           <w:sz w:val="32"/>
           <w:szCs w:val="32"/>
         </w:rPr>
-        <w:t>ในตัวระบบผู้ใช้งานนั้นไม่จำเป็นต้องเข้าสู่ระบบสามารถเข้าเลือกซื้อสินค้าของที่ระลึกทางวิทยาลัยได้เลย โดยมีการเข้าใช้งานดังนี้</w:t>
-      </w:r>
+        <w:t xml:space="preserve">ในตัวระบบผู้ใช้งานนั้นไม่จำเป็นต้องเข้าสู่ระบบสามารถเข้าเลือกซื้อสินค้าของที่ระลึกทางวิทยาลัยได้เลย </w:t>
+      </w:r>
+      <w:proofErr w:type="spellStart"/>
+      <w:r>
+        <w:rPr>
+          <w:rFonts w:ascii="TH SarabunPSK" w:hAnsi="TH SarabunPSK" w:cs="TH SarabunPSK"/>
+          <w:sz w:val="32"/>
+          <w:szCs w:val="32"/>
+        </w:rPr>
+        <w:t>โดยมีการเข้าใช้งานดังนี้</w:t>
+      </w:r>
+      <w:proofErr w:type="spellEnd"/>
     </w:p>
     <w:p>
       <w:pPr>
@@ -830,6 +851,7 @@
         </w:rPr>
         <w:t>1.</w:t>
       </w:r>
+      <w:proofErr w:type="spellStart"/>
       <w:r>
         <w:rPr>
           <w:rFonts w:ascii="TH SarabunPSK" w:hAnsi="TH SarabunPSK" w:cs="TH SarabunPSK"/>
@@ -840,6 +862,7 @@
         </w:rPr>
         <w:t>การเลือกซื้อสินค้า</w:t>
       </w:r>
+      <w:proofErr w:type="spellEnd"/>
     </w:p>
     <w:p>
       <w:pPr>
@@ -873,19 +896,26 @@
         <w:ind w:firstLine="720"/>
         <w:rPr>
           <w:rFonts w:ascii="TH SarabunPSK" w:hAnsi="TH SarabunPSK" w:cs="TH SarabunPSK"/>
-          <w:b/>
-          <w:bCs/>
-          <w:sz w:val="32"/>
-          <w:szCs w:val="32"/>
-        </w:rPr>
-      </w:pPr>
-      <w:r>
-        <w:rPr>
-          <w:rFonts w:ascii="TH SarabunPSK" w:hAnsi="TH SarabunPSK" w:cs="TH SarabunPSK"/>
-          <w:sz w:val="32"/>
-          <w:szCs w:val="32"/>
-        </w:rPr>
-        <w:t>Gift Voucher</w:t>
+          <w:sz w:val="32"/>
+          <w:szCs w:val="32"/>
+        </w:rPr>
+      </w:pPr>
+      <w:r>
+        <w:rPr>
+          <w:rFonts w:ascii="TH SarabunPSK" w:hAnsi="TH SarabunPSK" w:cs="TH SarabunPSK"/>
+          <w:sz w:val="32"/>
+          <w:szCs w:val="32"/>
+        </w:rPr>
+        <w:t xml:space="preserve">Gift </w:t>
+      </w:r>
+      <w:proofErr w:type="spellStart"/>
+      <w:r>
+        <w:rPr>
+          <w:rFonts w:ascii="TH SarabunPSK" w:hAnsi="TH SarabunPSK" w:cs="TH SarabunPSK"/>
+          <w:sz w:val="32"/>
+          <w:szCs w:val="32"/>
+        </w:rPr>
+        <w:t>Voucher</w:t>
       </w:r>
       <w:r>
         <w:rPr>
@@ -895,16 +925,37 @@
         </w:rPr>
         <w:t>ได้</w:t>
       </w:r>
+      <w:proofErr w:type="spellEnd"/>
+    </w:p>
+    <w:p>
+      <w:pPr>
+        <w:pStyle w:val="aa"/>
+      </w:pPr>
       <w:r>
         <w:rPr>
           <w:noProof/>
-          <w:cs/>
         </w:rPr>
         <w:drawing>
-          <wp:inline distT="0" distB="0" distL="0" distR="0" wp14:anchorId="1404E6BF" wp14:editId="04C4CEF2">
-            <wp:extent cx="5117634" cy="4781550"/>
-            <wp:effectExtent l="0" t="0" r="6985" b="0"/>
-            <wp:docPr id="829133334" name="รูปภาพ 2" descr="รูปภาพประกอบด้วย ข้อความ, อิเล็กทรอนิกส์, ภาพหน้าจอ, ซอฟต์แวร์&#10;&#10;คำอธิบายที่สร้างโดยอัตโนมัติ"/>
+          <wp:anchor distT="0" distB="0" distL="114300" distR="114300" simplePos="0" relativeHeight="251668480" behindDoc="1" locked="0" layoutInCell="1" allowOverlap="1" wp14:anchorId="4245FEAF" wp14:editId="76277159">
+            <wp:simplePos x="0" y="0"/>
+            <wp:positionH relativeFrom="margin">
+              <wp:align>center</wp:align>
+            </wp:positionH>
+            <wp:positionV relativeFrom="paragraph">
+              <wp:posOffset>57785</wp:posOffset>
+            </wp:positionV>
+            <wp:extent cx="3937000" cy="4273550"/>
+            <wp:effectExtent l="0" t="0" r="6350" b="0"/>
+            <wp:wrapThrough wrapText="bothSides">
+              <wp:wrapPolygon edited="0">
+                <wp:start x="0" y="0"/>
+                <wp:lineTo x="0" y="21472"/>
+                <wp:lineTo x="21530" y="21472"/>
+                <wp:lineTo x="21530" y="0"/>
+                <wp:lineTo x="0" y="0"/>
+              </wp:wrapPolygon>
+            </wp:wrapThrough>
+            <wp:docPr id="291309988" name="รูปภาพ 3" descr="รูปภาพประกอบด้วย ข้อความ, ภาพหน้าจอ, หน้าเว็บ, เว็บไซต์&#10;&#10;คำอธิบายที่สร้างโดยอัตโนมัติ"/>
             <wp:cNvGraphicFramePr>
               <a:graphicFrameLocks xmlns:a="http://schemas.openxmlformats.org/drawingml/2006/main" noChangeAspect="1"/>
             </wp:cNvGraphicFramePr>
@@ -912,7 +963,7 @@
               <a:graphicData uri="http://schemas.openxmlformats.org/drawingml/2006/picture">
                 <pic:pic xmlns:pic="http://schemas.openxmlformats.org/drawingml/2006/picture">
                   <pic:nvPicPr>
-                    <pic:cNvPr id="829133334" name="รูปภาพ 2" descr="รูปภาพประกอบด้วย ข้อความ, อิเล็กทรอนิกส์, ภาพหน้าจอ, ซอฟต์แวร์&#10;&#10;คำอธิบายที่สร้างโดยอัตโนมัติ"/>
+                    <pic:cNvPr id="291309988" name="รูปภาพ 3" descr="รูปภาพประกอบด้วย ข้อความ, ภาพหน้าจอ, หน้าเว็บ, เว็บไซต์&#10;&#10;คำอธิบายที่สร้างโดยอัตโนมัติ"/>
                     <pic:cNvPicPr>
                       <a:picLocks noChangeAspect="1" noChangeArrowheads="1"/>
                     </pic:cNvPicPr>
@@ -933,7 +984,7 @@
                   <pic:spPr bwMode="auto">
                     <a:xfrm>
                       <a:off x="0" y="0"/>
-                      <a:ext cx="5146876" cy="4808872"/>
+                      <a:ext cx="3937000" cy="4273550"/>
                     </a:xfrm>
                     <a:prstGeom prst="rect">
                       <a:avLst/>
@@ -946,38 +997,208 @@
                 </pic:pic>
               </a:graphicData>
             </a:graphic>
-          </wp:inline>
+            <wp14:sizeRelH relativeFrom="margin">
+              <wp14:pctWidth>0</wp14:pctWidth>
+            </wp14:sizeRelH>
+            <wp14:sizeRelV relativeFrom="margin">
+              <wp14:pctHeight>0</wp14:pctHeight>
+            </wp14:sizeRelV>
+          </wp:anchor>
         </w:drawing>
       </w:r>
     </w:p>
     <w:p>
       <w:pPr>
-        <w:jc w:val="center"/>
-        <w:rPr>
-          <w:rFonts w:ascii="TH SarabunPSK" w:hAnsi="TH SarabunPSK" w:cs="TH SarabunPSK"/>
-          <w:sz w:val="32"/>
-          <w:szCs w:val="32"/>
-        </w:rPr>
-      </w:pPr>
-    </w:p>
-    <w:p>
-      <w:pPr>
-        <w:jc w:val="center"/>
-        <w:rPr>
-          <w:rFonts w:ascii="TH SarabunPSK" w:hAnsi="TH SarabunPSK" w:cs="TH SarabunPSK"/>
-          <w:sz w:val="28"/>
-          <w:szCs w:val="28"/>
-        </w:rPr>
-      </w:pPr>
-      <w:r>
-        <w:rPr>
-          <w:rFonts w:ascii="TH SarabunPSK" w:hAnsi="TH SarabunPSK" w:cs="TH SarabunPSK"/>
-          <w:b/>
-          <w:bCs/>
-          <w:sz w:val="28"/>
-          <w:szCs w:val="28"/>
-        </w:rPr>
-        <w:t>ภาพที่ 1</w:t>
+        <w:pStyle w:val="aa"/>
+        <w:rPr>
+          <w:rFonts w:cstheme="minorBidi" w:hint="cs"/>
+        </w:rPr>
+      </w:pPr>
+    </w:p>
+    <w:p>
+      <w:pPr>
+        <w:jc w:val="center"/>
+        <w:rPr>
+          <w:rFonts w:ascii="TH SarabunPSK" w:hAnsi="TH SarabunPSK" w:cs="TH SarabunPSK"/>
+          <w:sz w:val="32"/>
+          <w:szCs w:val="32"/>
+        </w:rPr>
+      </w:pPr>
+    </w:p>
+    <w:p>
+      <w:pPr>
+        <w:jc w:val="center"/>
+        <w:rPr>
+          <w:rFonts w:ascii="TH SarabunPSK" w:hAnsi="TH SarabunPSK" w:cs="TH SarabunPSK"/>
+          <w:b/>
+          <w:bCs/>
+          <w:sz w:val="28"/>
+          <w:szCs w:val="28"/>
+        </w:rPr>
+      </w:pPr>
+    </w:p>
+    <w:p>
+      <w:pPr>
+        <w:jc w:val="center"/>
+        <w:rPr>
+          <w:rFonts w:ascii="TH SarabunPSK" w:hAnsi="TH SarabunPSK" w:cs="TH SarabunPSK"/>
+          <w:b/>
+          <w:bCs/>
+          <w:sz w:val="28"/>
+          <w:szCs w:val="28"/>
+        </w:rPr>
+      </w:pPr>
+    </w:p>
+    <w:p>
+      <w:pPr>
+        <w:jc w:val="center"/>
+        <w:rPr>
+          <w:rFonts w:ascii="TH SarabunPSK" w:hAnsi="TH SarabunPSK" w:cs="TH SarabunPSK"/>
+          <w:b/>
+          <w:bCs/>
+          <w:sz w:val="28"/>
+          <w:szCs w:val="28"/>
+        </w:rPr>
+      </w:pPr>
+    </w:p>
+    <w:p>
+      <w:pPr>
+        <w:jc w:val="center"/>
+        <w:rPr>
+          <w:rFonts w:ascii="TH SarabunPSK" w:hAnsi="TH SarabunPSK" w:cs="TH SarabunPSK"/>
+          <w:b/>
+          <w:bCs/>
+          <w:sz w:val="28"/>
+          <w:szCs w:val="28"/>
+        </w:rPr>
+      </w:pPr>
+    </w:p>
+    <w:p>
+      <w:pPr>
+        <w:jc w:val="center"/>
+        <w:rPr>
+          <w:rFonts w:ascii="TH SarabunPSK" w:hAnsi="TH SarabunPSK" w:cs="TH SarabunPSK"/>
+          <w:b/>
+          <w:bCs/>
+          <w:sz w:val="28"/>
+          <w:szCs w:val="28"/>
+        </w:rPr>
+      </w:pPr>
+    </w:p>
+    <w:p>
+      <w:pPr>
+        <w:jc w:val="center"/>
+        <w:rPr>
+          <w:rFonts w:ascii="TH SarabunPSK" w:hAnsi="TH SarabunPSK" w:cs="TH SarabunPSK"/>
+          <w:b/>
+          <w:bCs/>
+          <w:sz w:val="28"/>
+          <w:szCs w:val="28"/>
+        </w:rPr>
+      </w:pPr>
+    </w:p>
+    <w:p>
+      <w:pPr>
+        <w:jc w:val="center"/>
+        <w:rPr>
+          <w:rFonts w:ascii="TH SarabunPSK" w:hAnsi="TH SarabunPSK" w:cs="TH SarabunPSK"/>
+          <w:b/>
+          <w:bCs/>
+          <w:sz w:val="28"/>
+          <w:szCs w:val="28"/>
+        </w:rPr>
+      </w:pPr>
+    </w:p>
+    <w:p>
+      <w:pPr>
+        <w:jc w:val="center"/>
+        <w:rPr>
+          <w:rFonts w:ascii="TH SarabunPSK" w:hAnsi="TH SarabunPSK" w:cs="TH SarabunPSK"/>
+          <w:b/>
+          <w:bCs/>
+          <w:sz w:val="28"/>
+          <w:szCs w:val="28"/>
+        </w:rPr>
+      </w:pPr>
+    </w:p>
+    <w:p>
+      <w:pPr>
+        <w:jc w:val="center"/>
+        <w:rPr>
+          <w:rFonts w:ascii="TH SarabunPSK" w:hAnsi="TH SarabunPSK" w:cs="TH SarabunPSK"/>
+          <w:b/>
+          <w:bCs/>
+          <w:sz w:val="28"/>
+          <w:szCs w:val="28"/>
+        </w:rPr>
+      </w:pPr>
+    </w:p>
+    <w:p>
+      <w:pPr>
+        <w:jc w:val="center"/>
+        <w:rPr>
+          <w:rFonts w:ascii="TH SarabunPSK" w:hAnsi="TH SarabunPSK" w:cs="TH SarabunPSK"/>
+          <w:b/>
+          <w:bCs/>
+          <w:sz w:val="28"/>
+          <w:szCs w:val="28"/>
+        </w:rPr>
+      </w:pPr>
+    </w:p>
+    <w:p>
+      <w:pPr>
+        <w:jc w:val="center"/>
+        <w:rPr>
+          <w:rFonts w:ascii="TH SarabunPSK" w:hAnsi="TH SarabunPSK" w:cs="TH SarabunPSK"/>
+          <w:b/>
+          <w:bCs/>
+          <w:sz w:val="28"/>
+          <w:szCs w:val="28"/>
+        </w:rPr>
+      </w:pPr>
+    </w:p>
+    <w:p>
+      <w:pPr>
+        <w:jc w:val="center"/>
+        <w:rPr>
+          <w:rFonts w:ascii="TH SarabunPSK" w:hAnsi="TH SarabunPSK" w:cs="TH SarabunPSK"/>
+          <w:b/>
+          <w:bCs/>
+          <w:sz w:val="28"/>
+          <w:szCs w:val="28"/>
+        </w:rPr>
+      </w:pPr>
+    </w:p>
+    <w:p>
+      <w:pPr>
+        <w:jc w:val="center"/>
+        <w:rPr>
+          <w:rFonts w:ascii="TH SarabunPSK" w:hAnsi="TH SarabunPSK" w:cs="TH SarabunPSK"/>
+          <w:sz w:val="28"/>
+          <w:szCs w:val="28"/>
+        </w:rPr>
+      </w:pPr>
+      <w:proofErr w:type="spellStart"/>
+      <w:r>
+        <w:rPr>
+          <w:rFonts w:ascii="TH SarabunPSK" w:hAnsi="TH SarabunPSK" w:cs="TH SarabunPSK"/>
+          <w:b/>
+          <w:bCs/>
+          <w:sz w:val="28"/>
+          <w:szCs w:val="28"/>
+        </w:rPr>
+        <w:t>ภาพที่</w:t>
+      </w:r>
+      <w:proofErr w:type="spellEnd"/>
+      <w:r>
+        <w:rPr>
+          <w:rFonts w:ascii="TH SarabunPSK" w:hAnsi="TH SarabunPSK" w:cs="TH SarabunPSK"/>
+          <w:b/>
+          <w:bCs/>
+          <w:sz w:val="28"/>
+          <w:szCs w:val="28"/>
+        </w:rPr>
+        <w:t xml:space="preserve"> 1</w:t>
       </w:r>
       <w:r>
         <w:rPr>
@@ -987,13 +1208,23 @@
         </w:rPr>
         <w:t xml:space="preserve"> </w:t>
       </w:r>
-      <w:r>
-        <w:rPr>
-          <w:rFonts w:ascii="TH SarabunPSK" w:hAnsi="TH SarabunPSK" w:cs="TH SarabunPSK"/>
-          <w:sz w:val="28"/>
-          <w:szCs w:val="28"/>
-        </w:rPr>
-        <w:t>หน้าแรกของ website</w:t>
+      <w:proofErr w:type="spellStart"/>
+      <w:r>
+        <w:rPr>
+          <w:rFonts w:ascii="TH SarabunPSK" w:hAnsi="TH SarabunPSK" w:cs="TH SarabunPSK"/>
+          <w:sz w:val="28"/>
+          <w:szCs w:val="28"/>
+        </w:rPr>
+        <w:t>หน้าแรกของ</w:t>
+      </w:r>
+      <w:proofErr w:type="spellEnd"/>
+      <w:r>
+        <w:rPr>
+          <w:rFonts w:ascii="TH SarabunPSK" w:hAnsi="TH SarabunPSK" w:cs="TH SarabunPSK"/>
+          <w:sz w:val="28"/>
+          <w:szCs w:val="28"/>
+        </w:rPr>
+        <w:t xml:space="preserve"> website</w:t>
       </w:r>
     </w:p>
     <w:p>
@@ -1014,7 +1245,6 @@
           <w:szCs w:val="32"/>
           <w:cs/>
         </w:rPr>
-        <w:lastRenderedPageBreak/>
         <w:tab/>
       </w:r>
     </w:p>
@@ -1032,11 +1262,12 @@
           <w:noProof/>
           <w:cs/>
         </w:rPr>
+        <w:lastRenderedPageBreak/>
         <w:drawing>
-          <wp:inline distT="0" distB="0" distL="0" distR="0" wp14:anchorId="3F21A4B3" wp14:editId="17A4E8F0">
-            <wp:extent cx="5943600" cy="5776595"/>
-            <wp:effectExtent l="0" t="0" r="0" b="0"/>
-            <wp:docPr id="1152518769" name="รูปภาพ 3" descr="รูปภาพประกอบด้วย ข้อความ, ภาพหน้าจอ, ซอฟต์แวร์, ไอคอนคอมพิวเตอร์&#10;&#10;คำอธิบายที่สร้างโดยอัตโนมัติ"/>
+          <wp:inline distT="0" distB="0" distL="0" distR="0" wp14:anchorId="01EADBDE" wp14:editId="0380902B">
+            <wp:extent cx="5362131" cy="7765473"/>
+            <wp:effectExtent l="0" t="0" r="0" b="6985"/>
+            <wp:docPr id="2015473210" name="รูปภาพ 4" descr="รูปภาพประกอบด้วย ข้อความ, ภาพหน้าจอ, ซอฟต์แวร์, หน้าเว็บ&#10;&#10;คำอธิบายที่สร้างโดยอัตโนมัติ"/>
             <wp:cNvGraphicFramePr>
               <a:graphicFrameLocks xmlns:a="http://schemas.openxmlformats.org/drawingml/2006/main" noChangeAspect="1"/>
             </wp:cNvGraphicFramePr>
@@ -1044,7 +1275,7 @@
               <a:graphicData uri="http://schemas.openxmlformats.org/drawingml/2006/picture">
                 <pic:pic xmlns:pic="http://schemas.openxmlformats.org/drawingml/2006/picture">
                   <pic:nvPicPr>
-                    <pic:cNvPr id="1152518769" name="รูปภาพ 3" descr="รูปภาพประกอบด้วย ข้อความ, ภาพหน้าจอ, ซอฟต์แวร์, ไอคอนคอมพิวเตอร์&#10;&#10;คำอธิบายที่สร้างโดยอัตโนมัติ"/>
+                    <pic:cNvPr id="2015473210" name="รูปภาพ 4" descr="รูปภาพประกอบด้วย ข้อความ, ภาพหน้าจอ, ซอฟต์แวร์, หน้าเว็บ&#10;&#10;คำอธิบายที่สร้างโดยอัตโนมัติ"/>
                     <pic:cNvPicPr>
                       <a:picLocks noChangeAspect="1" noChangeArrowheads="1"/>
                     </pic:cNvPicPr>
@@ -1065,7 +1296,7 @@
                   <pic:spPr bwMode="auto">
                     <a:xfrm>
                       <a:off x="0" y="0"/>
-                      <a:ext cx="5943600" cy="5776595"/>
+                      <a:ext cx="5365614" cy="7770517"/>
                     </a:xfrm>
                     <a:prstGeom prst="rect">
                       <a:avLst/>
@@ -1122,18 +1353,19 @@
       <w:pPr>
         <w:ind w:firstLine="720"/>
         <w:rPr>
+          <w:rFonts w:ascii="TH SarabunPSK" w:hAnsi="TH SarabunPSK" w:cs="TH SarabunPSK"/>
+          <w:sz w:val="32"/>
+          <w:szCs w:val="32"/>
+        </w:rPr>
+      </w:pPr>
+      <w:r>
+        <w:rPr>
           <w:rFonts w:ascii="TH SarabunPSK" w:hAnsi="TH SarabunPSK" w:cs="TH SarabunPSK" w:hint="cs"/>
           <w:sz w:val="32"/>
           <w:szCs w:val="32"/>
-        </w:rPr>
-      </w:pPr>
-      <w:r>
-        <w:rPr>
-          <w:rFonts w:ascii="TH SarabunPSK" w:hAnsi="TH SarabunPSK" w:cs="TH SarabunPSK" w:hint="cs"/>
-          <w:sz w:val="32"/>
-          <w:szCs w:val="32"/>
           <w:cs/>
         </w:rPr>
+        <w:lastRenderedPageBreak/>
         <w:t xml:space="preserve">จากภาพที่ 2 </w:t>
       </w:r>
       <w:r>
@@ -1156,21 +1388,13 @@
       <w:r>
         <w:rPr>
           <w:noProof/>
-        </w:rPr>
-        <w:lastRenderedPageBreak/>
+          <w:cs/>
+        </w:rPr>
         <w:drawing>
-          <wp:anchor distT="0" distB="0" distL="114300" distR="114300" simplePos="0" relativeHeight="251660288" behindDoc="0" locked="0" layoutInCell="1" allowOverlap="1" wp14:anchorId="3F9F5703" wp14:editId="5ED9D293">
-            <wp:simplePos x="0" y="0"/>
-            <wp:positionH relativeFrom="column">
-              <wp:posOffset>0</wp:posOffset>
-            </wp:positionH>
-            <wp:positionV relativeFrom="paragraph">
-              <wp:posOffset>302260</wp:posOffset>
-            </wp:positionV>
-            <wp:extent cx="5943600" cy="2947035"/>
-            <wp:effectExtent l="0" t="0" r="0" b="0"/>
-            <wp:wrapTopAndBottom/>
-            <wp:docPr id="4" name="รูปภาพ 4"/>
+          <wp:inline distT="0" distB="0" distL="0" distR="0" wp14:anchorId="207EC163" wp14:editId="1DC0AB83">
+            <wp:extent cx="5943600" cy="2871470"/>
+            <wp:effectExtent l="0" t="0" r="0" b="5080"/>
+            <wp:docPr id="1188222694" name="รูปภาพ 5" descr="รูปภาพประกอบด้วย ข้อความ, ภาพหน้าจอ, ซอฟต์แวร์, ไอคอนคอมพิวเตอร์&#10;&#10;คำอธิบายที่สร้างโดยอัตโนมัติ"/>
             <wp:cNvGraphicFramePr>
               <a:graphicFrameLocks xmlns:a="http://schemas.openxmlformats.org/drawingml/2006/main" noChangeAspect="1"/>
             </wp:cNvGraphicFramePr>
@@ -1178,28 +1402,41 @@
               <a:graphicData uri="http://schemas.openxmlformats.org/drawingml/2006/picture">
                 <pic:pic xmlns:pic="http://schemas.openxmlformats.org/drawingml/2006/picture">
                   <pic:nvPicPr>
-                    <pic:cNvPr id="1" name=""/>
-                    <pic:cNvPicPr/>
+                    <pic:cNvPr id="1188222694" name="รูปภาพ 5" descr="รูปภาพประกอบด้วย ข้อความ, ภาพหน้าจอ, ซอฟต์แวร์, ไอคอนคอมพิวเตอร์&#10;&#10;คำอธิบายที่สร้างโดยอัตโนมัติ"/>
+                    <pic:cNvPicPr>
+                      <a:picLocks noChangeAspect="1" noChangeArrowheads="1"/>
+                    </pic:cNvPicPr>
                   </pic:nvPicPr>
                   <pic:blipFill>
-                    <a:blip r:embed="rId10"/>
+                    <a:blip r:embed="rId10" cstate="print">
+                      <a:extLst>
+                        <a:ext uri="{28A0092B-C50C-407E-A947-70E740481C1C}">
+                          <a14:useLocalDpi xmlns:a14="http://schemas.microsoft.com/office/drawing/2010/main" val="0"/>
+                        </a:ext>
+                      </a:extLst>
+                    </a:blip>
+                    <a:srcRect/>
                     <a:stretch>
                       <a:fillRect/>
                     </a:stretch>
                   </pic:blipFill>
-                  <pic:spPr>
+                  <pic:spPr bwMode="auto">
                     <a:xfrm>
                       <a:off x="0" y="0"/>
-                      <a:ext cx="5943600" cy="2947035"/>
+                      <a:ext cx="5943600" cy="2871470"/>
                     </a:xfrm>
                     <a:prstGeom prst="rect">
                       <a:avLst/>
                     </a:prstGeom>
+                    <a:noFill/>
+                    <a:ln>
+                      <a:noFill/>
+                    </a:ln>
                   </pic:spPr>
                 </pic:pic>
               </a:graphicData>
             </a:graphic>
-          </wp:anchor>
+          </wp:inline>
         </w:drawing>
       </w:r>
     </w:p>
@@ -1340,30 +1577,17 @@
     </w:p>
     <w:p>
       <w:pPr>
-        <w:jc w:val="center"/>
-        <w:rPr>
-          <w:rFonts w:ascii="TH SarabunPSK" w:hAnsi="TH SarabunPSK" w:cs="TH SarabunPSK"/>
-          <w:sz w:val="32"/>
-          <w:szCs w:val="32"/>
-        </w:rPr>
+        <w:pStyle w:val="aa"/>
       </w:pPr>
       <w:r>
         <w:rPr>
           <w:noProof/>
         </w:rPr>
         <w:drawing>
-          <wp:anchor distT="0" distB="0" distL="114300" distR="114300" simplePos="0" relativeHeight="251662336" behindDoc="0" locked="0" layoutInCell="1" allowOverlap="1" wp14:anchorId="5F5A115D" wp14:editId="1D590516">
-            <wp:simplePos x="0" y="0"/>
-            <wp:positionH relativeFrom="column">
-              <wp:posOffset>0</wp:posOffset>
-            </wp:positionH>
-            <wp:positionV relativeFrom="paragraph">
-              <wp:posOffset>309880</wp:posOffset>
-            </wp:positionV>
-            <wp:extent cx="5943600" cy="2947035"/>
-            <wp:effectExtent l="0" t="0" r="0" b="0"/>
-            <wp:wrapTopAndBottom/>
-            <wp:docPr id="7" name="รูปภาพ 7"/>
+          <wp:inline distT="0" distB="0" distL="0" distR="0" wp14:anchorId="7E1FE6A3" wp14:editId="05AECB7A">
+            <wp:extent cx="5943600" cy="3312160"/>
+            <wp:effectExtent l="0" t="0" r="0" b="2540"/>
+            <wp:docPr id="702916974" name="รูปภาพ 7"/>
             <wp:cNvGraphicFramePr>
               <a:graphicFrameLocks xmlns:a="http://schemas.openxmlformats.org/drawingml/2006/main" noChangeAspect="1"/>
             </wp:cNvGraphicFramePr>
@@ -1371,28 +1595,41 @@
               <a:graphicData uri="http://schemas.openxmlformats.org/drawingml/2006/picture">
                 <pic:pic xmlns:pic="http://schemas.openxmlformats.org/drawingml/2006/picture">
                   <pic:nvPicPr>
-                    <pic:cNvPr id="1" name=""/>
-                    <pic:cNvPicPr/>
+                    <pic:cNvPr id="702916974" name="รูปภาพ 7"/>
+                    <pic:cNvPicPr>
+                      <a:picLocks noChangeAspect="1" noChangeArrowheads="1"/>
+                    </pic:cNvPicPr>
                   </pic:nvPicPr>
                   <pic:blipFill>
-                    <a:blip r:embed="rId11"/>
+                    <a:blip r:embed="rId11" cstate="print">
+                      <a:extLst>
+                        <a:ext uri="{28A0092B-C50C-407E-A947-70E740481C1C}">
+                          <a14:useLocalDpi xmlns:a14="http://schemas.microsoft.com/office/drawing/2010/main" val="0"/>
+                        </a:ext>
+                      </a:extLst>
+                    </a:blip>
+                    <a:srcRect/>
                     <a:stretch>
                       <a:fillRect/>
                     </a:stretch>
                   </pic:blipFill>
-                  <pic:spPr>
+                  <pic:spPr bwMode="auto">
                     <a:xfrm>
                       <a:off x="0" y="0"/>
-                      <a:ext cx="5943600" cy="2947035"/>
+                      <a:ext cx="5943600" cy="3312160"/>
                     </a:xfrm>
                     <a:prstGeom prst="rect">
                       <a:avLst/>
                     </a:prstGeom>
+                    <a:noFill/>
+                    <a:ln>
+                      <a:noFill/>
+                    </a:ln>
                   </pic:spPr>
                 </pic:pic>
               </a:graphicData>
             </a:graphic>
-          </wp:anchor>
+          </wp:inline>
         </w:drawing>
       </w:r>
     </w:p>
@@ -1401,19 +1638,41 @@
         <w:jc w:val="center"/>
         <w:rPr>
           <w:rFonts w:ascii="TH SarabunPSK" w:hAnsi="TH SarabunPSK" w:cs="TH SarabunPSK"/>
-          <w:sz w:val="28"/>
-          <w:szCs w:val="28"/>
-        </w:rPr>
-      </w:pPr>
-      <w:r>
-        <w:rPr>
-          <w:rFonts w:ascii="TH SarabunPSK" w:hAnsi="TH SarabunPSK" w:cs="TH SarabunPSK"/>
-          <w:b/>
-          <w:bCs/>
-          <w:sz w:val="28"/>
-          <w:szCs w:val="28"/>
-        </w:rPr>
-        <w:t xml:space="preserve">ภาพที่ </w:t>
+          <w:sz w:val="32"/>
+          <w:szCs w:val="32"/>
+        </w:rPr>
+      </w:pPr>
+    </w:p>
+    <w:p>
+      <w:pPr>
+        <w:jc w:val="center"/>
+        <w:rPr>
+          <w:rFonts w:ascii="TH SarabunPSK" w:hAnsi="TH SarabunPSK" w:cs="TH SarabunPSK"/>
+          <w:sz w:val="28"/>
+          <w:szCs w:val="28"/>
+        </w:rPr>
+      </w:pPr>
+      <w:proofErr w:type="spellStart"/>
+      <w:r>
+        <w:rPr>
+          <w:rFonts w:ascii="TH SarabunPSK" w:hAnsi="TH SarabunPSK" w:cs="TH SarabunPSK"/>
+          <w:b/>
+          <w:bCs/>
+          <w:sz w:val="28"/>
+          <w:szCs w:val="28"/>
+        </w:rPr>
+        <w:t>ภาพที่</w:t>
+      </w:r>
+      <w:proofErr w:type="spellEnd"/>
+      <w:r>
+        <w:rPr>
+          <w:rFonts w:ascii="TH SarabunPSK" w:hAnsi="TH SarabunPSK" w:cs="TH SarabunPSK"/>
+          <w:b/>
+          <w:bCs/>
+          <w:sz w:val="28"/>
+          <w:szCs w:val="28"/>
+        </w:rPr>
+        <w:t xml:space="preserve"> </w:t>
       </w:r>
       <w:r>
         <w:rPr>
@@ -1426,6 +1685,7 @@
         </w:rPr>
         <w:t xml:space="preserve">4 </w:t>
       </w:r>
+      <w:proofErr w:type="spellStart"/>
       <w:r>
         <w:rPr>
           <w:rFonts w:ascii="TH SarabunPSK" w:hAnsi="TH SarabunPSK" w:cs="TH SarabunPSK"/>
@@ -1434,6 +1694,7 @@
         </w:rPr>
         <w:t>แสดงการเพิ่มสินค้าลงตะกร้าและรายละเอียดสินค้า</w:t>
       </w:r>
+      <w:proofErr w:type="spellEnd"/>
     </w:p>
     <w:p>
       <w:pPr>
@@ -1460,7 +1721,6 @@
           <w:sz w:val="32"/>
           <w:szCs w:val="32"/>
         </w:rPr>
-        <w:lastRenderedPageBreak/>
         <w:t>จากภาพแสดงหน้าให้ผู้ใช้งานสามารถกรอกข้อมูลส่วนตัวและที่อยู่ได้เลย</w:t>
       </w:r>
     </w:p>
@@ -1476,20 +1736,13 @@
       <w:r>
         <w:rPr>
           <w:noProof/>
+          <w:cs/>
         </w:rPr>
         <w:drawing>
-          <wp:anchor distT="0" distB="0" distL="114300" distR="114300" simplePos="0" relativeHeight="251664384" behindDoc="0" locked="0" layoutInCell="1" allowOverlap="1" wp14:anchorId="26A8AF75" wp14:editId="305FEA7B">
-            <wp:simplePos x="0" y="0"/>
-            <wp:positionH relativeFrom="column">
-              <wp:posOffset>0</wp:posOffset>
-            </wp:positionH>
-            <wp:positionV relativeFrom="paragraph">
-              <wp:posOffset>309245</wp:posOffset>
-            </wp:positionV>
-            <wp:extent cx="5943600" cy="2947035"/>
+          <wp:inline distT="0" distB="0" distL="0" distR="0" wp14:anchorId="3A86423F" wp14:editId="6D12CF7C">
+            <wp:extent cx="5943600" cy="2933700"/>
             <wp:effectExtent l="0" t="0" r="0" b="0"/>
-            <wp:wrapTopAndBottom/>
-            <wp:docPr id="24" name="รูปภาพ 24"/>
+            <wp:docPr id="2037156448" name="รูปภาพ 10" descr="รูปภาพประกอบด้วย ข้อความ, ซอฟต์แวร์, ไอคอนคอมพิวเตอร์, หน้าเว็บ&#10;&#10;คำอธิบายที่สร้างโดยอัตโนมัติ"/>
             <wp:cNvGraphicFramePr>
               <a:graphicFrameLocks xmlns:a="http://schemas.openxmlformats.org/drawingml/2006/main" noChangeAspect="1"/>
             </wp:cNvGraphicFramePr>
@@ -1497,28 +1750,41 @@
               <a:graphicData uri="http://schemas.openxmlformats.org/drawingml/2006/picture">
                 <pic:pic xmlns:pic="http://schemas.openxmlformats.org/drawingml/2006/picture">
                   <pic:nvPicPr>
-                    <pic:cNvPr id="1" name=""/>
-                    <pic:cNvPicPr/>
+                    <pic:cNvPr id="2037156448" name="รูปภาพ 10" descr="รูปภาพประกอบด้วย ข้อความ, ซอฟต์แวร์, ไอคอนคอมพิวเตอร์, หน้าเว็บ&#10;&#10;คำอธิบายที่สร้างโดยอัตโนมัติ"/>
+                    <pic:cNvPicPr>
+                      <a:picLocks noChangeAspect="1" noChangeArrowheads="1"/>
+                    </pic:cNvPicPr>
                   </pic:nvPicPr>
                   <pic:blipFill>
-                    <a:blip r:embed="rId12"/>
+                    <a:blip r:embed="rId12" cstate="print">
+                      <a:extLst>
+                        <a:ext uri="{28A0092B-C50C-407E-A947-70E740481C1C}">
+                          <a14:useLocalDpi xmlns:a14="http://schemas.microsoft.com/office/drawing/2010/main" val="0"/>
+                        </a:ext>
+                      </a:extLst>
+                    </a:blip>
+                    <a:srcRect/>
                     <a:stretch>
                       <a:fillRect/>
                     </a:stretch>
                   </pic:blipFill>
-                  <pic:spPr>
+                  <pic:spPr bwMode="auto">
                     <a:xfrm>
                       <a:off x="0" y="0"/>
-                      <a:ext cx="5943600" cy="2947035"/>
+                      <a:ext cx="5943600" cy="2933700"/>
                     </a:xfrm>
                     <a:prstGeom prst="rect">
                       <a:avLst/>
                     </a:prstGeom>
+                    <a:noFill/>
+                    <a:ln>
+                      <a:noFill/>
+                    </a:ln>
                   </pic:spPr>
                 </pic:pic>
               </a:graphicData>
             </a:graphic>
-          </wp:anchor>
+          </wp:inline>
         </w:drawing>
       </w:r>
     </w:p>
@@ -1574,19 +1840,30 @@
       <w:pPr>
         <w:ind w:firstLine="720"/>
         <w:rPr>
-          <w:rFonts w:ascii="TH SarabunPSK" w:hAnsi="TH SarabunPSK" w:cs="TH SarabunPSK"/>
-          <w:sz w:val="32"/>
-          <w:szCs w:val="32"/>
-        </w:rPr>
-      </w:pPr>
-      <w:r>
-        <w:rPr>
-          <w:rFonts w:ascii="TH SarabunPSK" w:hAnsi="TH SarabunPSK" w:cs="TH SarabunPSK"/>
-          <w:sz w:val="32"/>
-          <w:szCs w:val="32"/>
-        </w:rPr>
-        <w:t xml:space="preserve">ถัดไปจะแสดงหน้า PAYMENT </w:t>
-      </w:r>
+          <w:rFonts w:ascii="TH SarabunPSK" w:hAnsi="TH SarabunPSK" w:cs="TH SarabunPSK" w:hint="cs"/>
+          <w:sz w:val="32"/>
+          <w:szCs w:val="32"/>
+        </w:rPr>
+      </w:pPr>
+      <w:proofErr w:type="spellStart"/>
+      <w:r>
+        <w:rPr>
+          <w:rFonts w:ascii="TH SarabunPSK" w:hAnsi="TH SarabunPSK" w:cs="TH SarabunPSK"/>
+          <w:sz w:val="32"/>
+          <w:szCs w:val="32"/>
+        </w:rPr>
+        <w:t>ถัดไปจะแสดงหน้า</w:t>
+      </w:r>
+      <w:proofErr w:type="spellEnd"/>
+      <w:r>
+        <w:rPr>
+          <w:rFonts w:ascii="TH SarabunPSK" w:hAnsi="TH SarabunPSK" w:cs="TH SarabunPSK"/>
+          <w:sz w:val="32"/>
+          <w:szCs w:val="32"/>
+        </w:rPr>
+        <w:t xml:space="preserve"> PAYMENT </w:t>
+      </w:r>
+      <w:proofErr w:type="spellStart"/>
       <w:r>
         <w:rPr>
           <w:rFonts w:ascii="TH SarabunPSK" w:hAnsi="TH SarabunPSK" w:cs="TH SarabunPSK"/>
@@ -1595,33 +1872,25 @@
         </w:rPr>
         <w:t>เพื่อให้ผู้ใช้เลือกวิธีการชำระเงินที่ต้องการ</w:t>
       </w:r>
-    </w:p>
-    <w:p>
-      <w:pPr>
-        <w:jc w:val="center"/>
-        <w:rPr>
-          <w:rFonts w:ascii="TH SarabunPSK" w:hAnsi="TH SarabunPSK" w:cs="TH SarabunPSK"/>
-          <w:sz w:val="32"/>
-          <w:szCs w:val="32"/>
-        </w:rPr>
-      </w:pPr>
+      <w:proofErr w:type="spellEnd"/>
+      <w:r>
+        <w:rPr>
+          <w:rFonts w:ascii="TH SarabunPSK" w:hAnsi="TH SarabunPSK" w:cs="TH SarabunPSK" w:hint="cs"/>
+          <w:sz w:val="32"/>
+          <w:szCs w:val="32"/>
+          <w:cs/>
+        </w:rPr>
+        <w:t xml:space="preserve"> โดยจะมีการชำระเงิน 3 รูปแบบ</w:t>
+      </w:r>
       <w:r>
         <w:rPr>
           <w:noProof/>
         </w:rPr>
         <w:drawing>
-          <wp:anchor distT="0" distB="0" distL="114300" distR="114300" simplePos="0" relativeHeight="251666432" behindDoc="0" locked="0" layoutInCell="1" allowOverlap="1" wp14:anchorId="0A45A22D" wp14:editId="2C6B6141">
-            <wp:simplePos x="0" y="0"/>
-            <wp:positionH relativeFrom="column">
-              <wp:posOffset>0</wp:posOffset>
-            </wp:positionH>
-            <wp:positionV relativeFrom="paragraph">
-              <wp:posOffset>302260</wp:posOffset>
-            </wp:positionV>
-            <wp:extent cx="5943600" cy="2947035"/>
-            <wp:effectExtent l="0" t="0" r="0" b="0"/>
-            <wp:wrapTopAndBottom/>
-            <wp:docPr id="1" name="รูปภาพ 1"/>
+          <wp:inline distT="0" distB="0" distL="0" distR="0" wp14:anchorId="10FF2459" wp14:editId="3E9173C3">
+            <wp:extent cx="5943600" cy="2871470"/>
+            <wp:effectExtent l="0" t="0" r="0" b="5080"/>
+            <wp:docPr id="2112164769" name="รูปภาพ 12" descr="รูปภาพประกอบด้วย ข้อความ, ซอฟต์แวร์, หน้าเว็บ, ตัวอักษร&#10;&#10;คำอธิบายที่สร้างโดยอัตโนมัติ"/>
             <wp:cNvGraphicFramePr>
               <a:graphicFrameLocks xmlns:a="http://schemas.openxmlformats.org/drawingml/2006/main" noChangeAspect="1"/>
             </wp:cNvGraphicFramePr>
@@ -1629,152 +1898,36 @@
               <a:graphicData uri="http://schemas.openxmlformats.org/drawingml/2006/picture">
                 <pic:pic xmlns:pic="http://schemas.openxmlformats.org/drawingml/2006/picture">
                   <pic:nvPicPr>
-                    <pic:cNvPr id="1" name=""/>
-                    <pic:cNvPicPr/>
+                    <pic:cNvPr id="2112164769" name="รูปภาพ 12" descr="รูปภาพประกอบด้วย ข้อความ, ซอฟต์แวร์, หน้าเว็บ, ตัวอักษร&#10;&#10;คำอธิบายที่สร้างโดยอัตโนมัติ"/>
+                    <pic:cNvPicPr>
+                      <a:picLocks noChangeAspect="1" noChangeArrowheads="1"/>
+                    </pic:cNvPicPr>
                   </pic:nvPicPr>
                   <pic:blipFill>
-                    <a:blip r:embed="rId13"/>
-                    <a:stretch>
-                      <a:fillRect/>
-                    </a:stretch>
-                  </pic:blipFill>
-                  <pic:spPr>
-                    <a:xfrm>
-                      <a:off x="0" y="0"/>
-                      <a:ext cx="5943600" cy="2947035"/>
-                    </a:xfrm>
-                    <a:prstGeom prst="rect">
-                      <a:avLst/>
-                    </a:prstGeom>
-                  </pic:spPr>
-                </pic:pic>
-              </a:graphicData>
-            </a:graphic>
-          </wp:anchor>
-        </w:drawing>
-      </w:r>
-    </w:p>
-    <w:p>
-      <w:pPr>
-        <w:jc w:val="center"/>
-        <w:rPr>
-          <w:rFonts w:ascii="TH SarabunPSK" w:hAnsi="TH SarabunPSK" w:cs="TH SarabunPSK"/>
-          <w:sz w:val="28"/>
-          <w:szCs w:val="28"/>
-        </w:rPr>
-      </w:pPr>
-      <w:r>
-        <w:rPr>
-          <w:rFonts w:ascii="TH SarabunPSK" w:hAnsi="TH SarabunPSK" w:cs="TH SarabunPSK"/>
-          <w:b/>
-          <w:bCs/>
-          <w:sz w:val="28"/>
-          <w:szCs w:val="28"/>
-        </w:rPr>
-        <w:t xml:space="preserve">ภาพที่ </w:t>
-      </w:r>
-      <w:r>
-        <w:rPr>
-          <w:rFonts w:ascii="TH SarabunPSK" w:hAnsi="TH SarabunPSK" w:cs="TH SarabunPSK" w:hint="cs"/>
-          <w:b/>
-          <w:bCs/>
-          <w:sz w:val="28"/>
-          <w:szCs w:val="28"/>
-          <w:cs/>
-        </w:rPr>
-        <w:t>6</w:t>
-      </w:r>
-      <w:r>
-        <w:rPr>
-          <w:rFonts w:ascii="TH SarabunPSK" w:hAnsi="TH SarabunPSK" w:cs="TH SarabunPSK"/>
-          <w:sz w:val="28"/>
-          <w:szCs w:val="28"/>
-        </w:rPr>
-        <w:t xml:space="preserve"> </w:t>
-      </w:r>
-      <w:r>
-        <w:rPr>
-          <w:rFonts w:ascii="TH SarabunPSK" w:hAnsi="TH SarabunPSK" w:cs="TH SarabunPSK"/>
-          <w:sz w:val="28"/>
-          <w:szCs w:val="28"/>
-        </w:rPr>
-        <w:t>แสดงวิธีการชำระเงิน</w:t>
-      </w:r>
-    </w:p>
-    <w:p>
-      <w:pPr>
-        <w:ind w:firstLine="720"/>
-        <w:rPr>
-          <w:rFonts w:ascii="TH SarabunPSK" w:hAnsi="TH SarabunPSK" w:cs="TH SarabunPSK"/>
-          <w:sz w:val="32"/>
-          <w:szCs w:val="32"/>
-        </w:rPr>
-      </w:pPr>
-    </w:p>
-    <w:p>
-      <w:pPr>
-        <w:ind w:firstLine="720"/>
-        <w:rPr>
-          <w:rFonts w:ascii="TH SarabunPSK" w:hAnsi="TH SarabunPSK" w:cs="TH SarabunPSK"/>
-          <w:sz w:val="32"/>
-          <w:szCs w:val="32"/>
-        </w:rPr>
-      </w:pPr>
-      <w:r>
-        <w:rPr>
-          <w:rFonts w:ascii="TH SarabunPSK" w:hAnsi="TH SarabunPSK" w:cs="TH SarabunPSK"/>
-          <w:sz w:val="32"/>
-          <w:szCs w:val="32"/>
-        </w:rPr>
-        <w:lastRenderedPageBreak/>
-        <w:t>ถัดมา เมื่อกดปุ่ม place order เพื่อแสดงหน้ายืนยันการสั่งซื้อสินค้า</w:t>
-      </w:r>
-    </w:p>
-    <w:p>
-      <w:pPr>
-        <w:jc w:val="center"/>
-        <w:rPr>
-          <w:rFonts w:ascii="TH SarabunPSK" w:hAnsi="TH SarabunPSK" w:cs="TH SarabunPSK"/>
-          <w:sz w:val="32"/>
-          <w:szCs w:val="32"/>
-        </w:rPr>
-      </w:pPr>
-      <w:r>
-        <w:rPr>
-          <w:rFonts w:ascii="TH SarabunPSK" w:hAnsi="TH SarabunPSK" w:cs="TH SarabunPSK"/>
-          <w:noProof/>
-          <w:sz w:val="32"/>
-          <w:szCs w:val="32"/>
-        </w:rPr>
-        <w:drawing>
-          <wp:inline distT="114300" distB="114300" distL="114300" distR="114300" wp14:anchorId="2E5E1BA5" wp14:editId="1001CA2A">
-            <wp:extent cx="4203700" cy="2173708"/>
-            <wp:effectExtent l="0" t="0" r="6350" b="0"/>
-            <wp:docPr id="13" name="image14.png"/>
-            <wp:cNvGraphicFramePr/>
-            <a:graphic xmlns:a="http://schemas.openxmlformats.org/drawingml/2006/main">
-              <a:graphicData uri="http://schemas.openxmlformats.org/drawingml/2006/picture">
-                <pic:pic xmlns:pic="http://schemas.openxmlformats.org/drawingml/2006/picture">
-                  <pic:nvPicPr>
-                    <pic:cNvPr id="0" name="image14.png"/>
-                    <pic:cNvPicPr preferRelativeResize="0"/>
-                  </pic:nvPicPr>
-                  <pic:blipFill>
-                    <a:blip r:embed="rId14"/>
+                    <a:blip r:embed="rId13" cstate="print">
+                      <a:extLst>
+                        <a:ext uri="{28A0092B-C50C-407E-A947-70E740481C1C}">
+                          <a14:useLocalDpi xmlns:a14="http://schemas.microsoft.com/office/drawing/2010/main" val="0"/>
+                        </a:ext>
+                      </a:extLst>
+                    </a:blip>
                     <a:srcRect/>
                     <a:stretch>
                       <a:fillRect/>
                     </a:stretch>
                   </pic:blipFill>
-                  <pic:spPr>
+                  <pic:spPr bwMode="auto">
                     <a:xfrm>
                       <a:off x="0" y="0"/>
-                      <a:ext cx="4213520" cy="2178786"/>
+                      <a:ext cx="5943600" cy="2871470"/>
                     </a:xfrm>
                     <a:prstGeom prst="rect">
                       <a:avLst/>
                     </a:prstGeom>
-                    <a:ln/>
+                    <a:noFill/>
+                    <a:ln>
+                      <a:noFill/>
+                    </a:ln>
                   </pic:spPr>
                 </pic:pic>
               </a:graphicData>
@@ -1792,15 +1945,28 @@
           <w:szCs w:val="28"/>
         </w:rPr>
       </w:pPr>
-      <w:r>
-        <w:rPr>
-          <w:rFonts w:ascii="TH SarabunPSK" w:hAnsi="TH SarabunPSK" w:cs="TH SarabunPSK"/>
-          <w:b/>
-          <w:bCs/>
-          <w:sz w:val="28"/>
-          <w:szCs w:val="28"/>
-        </w:rPr>
-        <w:t xml:space="preserve">ภาพที่ </w:t>
+      <w:proofErr w:type="spellStart"/>
+      <w:r>
+        <w:rPr>
+          <w:rFonts w:ascii="TH SarabunPSK" w:hAnsi="TH SarabunPSK" w:cs="TH SarabunPSK"/>
+          <w:b/>
+          <w:bCs/>
+          <w:sz w:val="28"/>
+          <w:szCs w:val="28"/>
+        </w:rPr>
+        <w:lastRenderedPageBreak/>
+        <w:t>ภาพที่</w:t>
+      </w:r>
+      <w:proofErr w:type="spellEnd"/>
+      <w:r>
+        <w:rPr>
+          <w:rFonts w:ascii="TH SarabunPSK" w:hAnsi="TH SarabunPSK" w:cs="TH SarabunPSK"/>
+          <w:b/>
+          <w:bCs/>
+          <w:sz w:val="28"/>
+          <w:szCs w:val="28"/>
+        </w:rPr>
+        <w:t xml:space="preserve"> </w:t>
       </w:r>
       <w:r>
         <w:rPr>
@@ -1811,169 +1977,1120 @@
           <w:szCs w:val="28"/>
           <w:cs/>
         </w:rPr>
+        <w:t>6</w:t>
+      </w:r>
+      <w:r>
+        <w:rPr>
+          <w:rFonts w:ascii="TH SarabunPSK" w:hAnsi="TH SarabunPSK" w:cs="TH SarabunPSK"/>
+          <w:sz w:val="28"/>
+          <w:szCs w:val="28"/>
+        </w:rPr>
+        <w:t xml:space="preserve"> </w:t>
+      </w:r>
+      <w:proofErr w:type="spellStart"/>
+      <w:r>
+        <w:rPr>
+          <w:rFonts w:ascii="TH SarabunPSK" w:hAnsi="TH SarabunPSK" w:cs="TH SarabunPSK"/>
+          <w:sz w:val="28"/>
+          <w:szCs w:val="28"/>
+        </w:rPr>
+        <w:t>แสดงวิธีการชำระเงิน</w:t>
+      </w:r>
+      <w:proofErr w:type="spellEnd"/>
+    </w:p>
+    <w:p>
+      <w:pPr>
+        <w:ind w:firstLine="720"/>
+        <w:rPr>
+          <w:rFonts w:ascii="TH SarabunPSK" w:hAnsi="TH SarabunPSK" w:cs="TH SarabunPSK"/>
+          <w:sz w:val="32"/>
+          <w:szCs w:val="32"/>
+        </w:rPr>
+      </w:pPr>
+    </w:p>
+    <w:p>
+      <w:pPr>
+        <w:ind w:firstLine="720"/>
+        <w:rPr>
+          <w:rFonts w:ascii="TH SarabunPSK" w:hAnsi="TH SarabunPSK" w:cs="TH SarabunPSK"/>
+          <w:sz w:val="32"/>
+          <w:szCs w:val="32"/>
+        </w:rPr>
+      </w:pPr>
+      <w:r>
+        <w:rPr>
+          <w:rFonts w:ascii="TH SarabunPSK" w:hAnsi="TH SarabunPSK" w:cs="TH SarabunPSK"/>
+          <w:sz w:val="32"/>
+          <w:szCs w:val="32"/>
+        </w:rPr>
+        <w:t xml:space="preserve">ถัดมา เมื่อกดปุ่ม place order </w:t>
+      </w:r>
+      <w:r>
+        <w:rPr>
+          <w:rFonts w:ascii="TH SarabunPSK" w:hAnsi="TH SarabunPSK" w:cs="TH SarabunPSK"/>
+          <w:sz w:val="32"/>
+          <w:szCs w:val="32"/>
+        </w:rPr>
+        <w:t>เพื่อแสดงหน้ายืนยันการสั่งซื้อสินค้า</w:t>
+      </w:r>
+    </w:p>
+    <w:p>
+      <w:pPr>
+        <w:jc w:val="center"/>
+        <w:rPr>
+          <w:rFonts w:ascii="TH SarabunPSK" w:hAnsi="TH SarabunPSK" w:cs="TH SarabunPSK"/>
+          <w:sz w:val="32"/>
+          <w:szCs w:val="32"/>
+        </w:rPr>
+      </w:pPr>
+      <w:r>
+        <w:rPr>
+          <w:noProof/>
+          <w:cs/>
+        </w:rPr>
+        <w:drawing>
+          <wp:inline distT="0" distB="0" distL="0" distR="0" wp14:anchorId="5415979A" wp14:editId="3F6B1D99">
+            <wp:extent cx="5943600" cy="3514725"/>
+            <wp:effectExtent l="0" t="0" r="0" b="9525"/>
+            <wp:docPr id="1980978869" name="รูปภาพ 13" descr="รูปภาพประกอบด้วย ข้อความ, ภาพหน้าจอ, ซอฟต์แวร์, หน้าเว็บ&#10;&#10;คำอธิบายที่สร้างโดยอัตโนมัติ"/>
+            <wp:cNvGraphicFramePr>
+              <a:graphicFrameLocks xmlns:a="http://schemas.openxmlformats.org/drawingml/2006/main" noChangeAspect="1"/>
+            </wp:cNvGraphicFramePr>
+            <a:graphic xmlns:a="http://schemas.openxmlformats.org/drawingml/2006/main">
+              <a:graphicData uri="http://schemas.openxmlformats.org/drawingml/2006/picture">
+                <pic:pic xmlns:pic="http://schemas.openxmlformats.org/drawingml/2006/picture">
+                  <pic:nvPicPr>
+                    <pic:cNvPr id="1980978869" name="รูปภาพ 13" descr="รูปภาพประกอบด้วย ข้อความ, ภาพหน้าจอ, ซอฟต์แวร์, หน้าเว็บ&#10;&#10;คำอธิบายที่สร้างโดยอัตโนมัติ"/>
+                    <pic:cNvPicPr>
+                      <a:picLocks noChangeAspect="1" noChangeArrowheads="1"/>
+                    </pic:cNvPicPr>
+                  </pic:nvPicPr>
+                  <pic:blipFill>
+                    <a:blip r:embed="rId14" cstate="print">
+                      <a:extLst>
+                        <a:ext uri="{28A0092B-C50C-407E-A947-70E740481C1C}">
+                          <a14:useLocalDpi xmlns:a14="http://schemas.microsoft.com/office/drawing/2010/main" val="0"/>
+                        </a:ext>
+                      </a:extLst>
+                    </a:blip>
+                    <a:srcRect/>
+                    <a:stretch>
+                      <a:fillRect/>
+                    </a:stretch>
+                  </pic:blipFill>
+                  <pic:spPr bwMode="auto">
+                    <a:xfrm>
+                      <a:off x="0" y="0"/>
+                      <a:ext cx="5943600" cy="3514725"/>
+                    </a:xfrm>
+                    <a:prstGeom prst="rect">
+                      <a:avLst/>
+                    </a:prstGeom>
+                    <a:noFill/>
+                    <a:ln>
+                      <a:noFill/>
+                    </a:ln>
+                  </pic:spPr>
+                </pic:pic>
+              </a:graphicData>
+            </a:graphic>
+          </wp:inline>
+        </w:drawing>
+      </w:r>
+    </w:p>
+    <w:p>
+      <w:pPr>
+        <w:jc w:val="center"/>
+        <w:rPr>
+          <w:rFonts w:ascii="TH SarabunPSK" w:hAnsi="TH SarabunPSK" w:cs="TH SarabunPSK" w:hint="cs"/>
+          <w:sz w:val="28"/>
+          <w:szCs w:val="28"/>
+          <w:lang w:val="en-US"/>
+        </w:rPr>
+      </w:pPr>
+      <w:proofErr w:type="spellStart"/>
+      <w:r>
+        <w:rPr>
+          <w:rFonts w:ascii="TH SarabunPSK" w:hAnsi="TH SarabunPSK" w:cs="TH SarabunPSK"/>
+          <w:b/>
+          <w:bCs/>
+          <w:sz w:val="28"/>
+          <w:szCs w:val="28"/>
+        </w:rPr>
+        <w:t>ภาพที่</w:t>
+      </w:r>
+      <w:proofErr w:type="spellEnd"/>
+      <w:r>
+        <w:rPr>
+          <w:rFonts w:ascii="TH SarabunPSK" w:hAnsi="TH SarabunPSK" w:cs="TH SarabunPSK"/>
+          <w:b/>
+          <w:bCs/>
+          <w:sz w:val="28"/>
+          <w:szCs w:val="28"/>
+        </w:rPr>
+        <w:t xml:space="preserve"> </w:t>
+      </w:r>
+      <w:r>
+        <w:rPr>
+          <w:rFonts w:ascii="TH SarabunPSK" w:hAnsi="TH SarabunPSK" w:cs="TH SarabunPSK" w:hint="cs"/>
+          <w:b/>
+          <w:bCs/>
+          <w:sz w:val="28"/>
+          <w:szCs w:val="28"/>
+          <w:cs/>
+        </w:rPr>
         <w:t xml:space="preserve">7 </w:t>
       </w:r>
-      <w:r>
-        <w:rPr>
-          <w:rFonts w:ascii="TH SarabunPSK" w:hAnsi="TH SarabunPSK" w:cs="TH SarabunPSK"/>
-          <w:sz w:val="28"/>
-          <w:szCs w:val="28"/>
-        </w:rPr>
-        <w:t>แสดงหน้า order</w:t>
-      </w:r>
-    </w:p>
-    <w:p>
-      <w:pPr>
-        <w:jc w:val="center"/>
-        <w:rPr>
-          <w:rFonts w:ascii="TH SarabunPSK" w:hAnsi="TH SarabunPSK" w:cs="TH SarabunPSK"/>
-          <w:sz w:val="28"/>
-          <w:szCs w:val="28"/>
-        </w:rPr>
-      </w:pPr>
-    </w:p>
-    <w:p>
-      <w:pPr>
-        <w:jc w:val="center"/>
-        <w:rPr>
-          <w:rFonts w:ascii="TH SarabunPSK" w:hAnsi="TH SarabunPSK" w:cs="TH SarabunPSK"/>
-          <w:sz w:val="32"/>
-          <w:szCs w:val="32"/>
-        </w:rPr>
-      </w:pPr>
-    </w:p>
-    <w:p>
-      <w:pPr>
-        <w:jc w:val="center"/>
-        <w:rPr>
-          <w:rFonts w:ascii="TH SarabunPSK" w:hAnsi="TH SarabunPSK" w:cs="TH SarabunPSK"/>
-          <w:sz w:val="28"/>
-          <w:szCs w:val="28"/>
-        </w:rPr>
-      </w:pPr>
-    </w:p>
-    <w:p>
-      <w:pPr>
-        <w:jc w:val="center"/>
-        <w:rPr>
-          <w:rFonts w:ascii="TH SarabunPSK" w:hAnsi="TH SarabunPSK" w:cs="TH SarabunPSK"/>
-          <w:sz w:val="32"/>
-          <w:szCs w:val="32"/>
-        </w:rPr>
-      </w:pPr>
-    </w:p>
-    <w:p>
-      <w:pPr>
-        <w:rPr>
-          <w:rFonts w:ascii="TH SarabunPSK" w:hAnsi="TH SarabunPSK" w:cs="TH SarabunPSK"/>
-          <w:sz w:val="32"/>
-          <w:szCs w:val="32"/>
-        </w:rPr>
-      </w:pPr>
-    </w:p>
-    <w:p>
-      <w:pPr>
-        <w:rPr>
-          <w:rFonts w:ascii="TH SarabunPSK" w:hAnsi="TH SarabunPSK" w:cs="TH SarabunPSK"/>
-          <w:sz w:val="32"/>
-          <w:szCs w:val="32"/>
-        </w:rPr>
-      </w:pPr>
-    </w:p>
-    <w:p>
-      <w:pPr>
-        <w:rPr>
-          <w:rFonts w:ascii="TH SarabunPSK" w:hAnsi="TH SarabunPSK" w:cs="TH SarabunPSK"/>
-          <w:sz w:val="32"/>
-          <w:szCs w:val="32"/>
-        </w:rPr>
-      </w:pPr>
-    </w:p>
-    <w:p>
-      <w:pPr>
-        <w:rPr>
-          <w:rFonts w:ascii="TH SarabunPSK" w:hAnsi="TH SarabunPSK" w:cs="TH SarabunPSK"/>
-          <w:sz w:val="32"/>
-          <w:szCs w:val="32"/>
-        </w:rPr>
-      </w:pPr>
-    </w:p>
-    <w:p>
-      <w:pPr>
-        <w:rPr>
-          <w:rFonts w:ascii="TH SarabunPSK" w:hAnsi="TH SarabunPSK" w:cs="TH SarabunPSK"/>
-          <w:sz w:val="32"/>
-          <w:szCs w:val="32"/>
-        </w:rPr>
-      </w:pPr>
-    </w:p>
-    <w:p>
-      <w:pPr>
+      <w:proofErr w:type="spellStart"/>
+      <w:r>
+        <w:rPr>
+          <w:rFonts w:ascii="TH SarabunPSK" w:hAnsi="TH SarabunPSK" w:cs="TH SarabunPSK"/>
+          <w:sz w:val="28"/>
+          <w:szCs w:val="28"/>
+        </w:rPr>
+        <w:t>แสดงหน้า</w:t>
+      </w:r>
+      <w:proofErr w:type="spellEnd"/>
+      <w:r>
         <w:rPr>
           <w:rFonts w:ascii="TH SarabunPSK" w:hAnsi="TH SarabunPSK" w:cs="TH SarabunPSK" w:hint="cs"/>
-          <w:sz w:val="32"/>
-          <w:szCs w:val="32"/>
-        </w:rPr>
-      </w:pPr>
-    </w:p>
-    <w:p>
-      <w:pPr>
-        <w:rPr>
-          <w:rFonts w:ascii="TH SarabunPSK" w:hAnsi="TH SarabunPSK" w:cs="TH SarabunPSK"/>
-          <w:sz w:val="32"/>
-          <w:szCs w:val="32"/>
-        </w:rPr>
-      </w:pPr>
-    </w:p>
-    <w:p>
-      <w:pPr>
-        <w:rPr>
-          <w:rFonts w:ascii="TH SarabunPSK" w:hAnsi="TH SarabunPSK" w:cs="TH SarabunPSK"/>
-          <w:sz w:val="32"/>
-          <w:szCs w:val="32"/>
-        </w:rPr>
-      </w:pPr>
-    </w:p>
-    <w:p>
-      <w:pPr>
-        <w:rPr>
-          <w:rFonts w:ascii="TH SarabunPSK" w:hAnsi="TH SarabunPSK" w:cs="TH SarabunPSK"/>
-          <w:sz w:val="32"/>
-          <w:szCs w:val="32"/>
-        </w:rPr>
-      </w:pPr>
-    </w:p>
-    <w:p>
-      <w:pPr>
-        <w:rPr>
-          <w:rFonts w:ascii="TH SarabunPSK" w:hAnsi="TH SarabunPSK" w:cs="TH SarabunPSK"/>
-          <w:sz w:val="32"/>
-          <w:szCs w:val="32"/>
-        </w:rPr>
-      </w:pPr>
-    </w:p>
-    <w:p>
-      <w:pPr>
-        <w:rPr>
-          <w:rFonts w:ascii="TH SarabunPSK" w:hAnsi="TH SarabunPSK" w:cs="TH SarabunPSK"/>
-          <w:sz w:val="32"/>
-          <w:szCs w:val="32"/>
-        </w:rPr>
-      </w:pPr>
-    </w:p>
-    <w:p>
-      <w:pPr>
-        <w:rPr>
-          <w:rFonts w:ascii="TH SarabunPSK" w:hAnsi="TH SarabunPSK" w:cs="TH SarabunPSK"/>
-          <w:sz w:val="32"/>
-          <w:szCs w:val="32"/>
-        </w:rPr>
-      </w:pPr>
-    </w:p>
-    <w:p>
-      <w:pPr>
+          <w:sz w:val="28"/>
+          <w:szCs w:val="28"/>
+          <w:cs/>
+        </w:rPr>
+        <w:t xml:space="preserve">กรชำระ </w:t>
+      </w:r>
+      <w:r>
+        <w:rPr>
+          <w:rFonts w:ascii="TH SarabunPSK" w:hAnsi="TH SarabunPSK" w:cs="TH SarabunPSK"/>
+          <w:sz w:val="28"/>
+          <w:szCs w:val="28"/>
+          <w:lang w:val="en-US"/>
+        </w:rPr>
+        <w:t>Bank transfer</w:t>
+      </w:r>
+    </w:p>
+    <w:p>
+      <w:pPr>
+        <w:jc w:val="center"/>
+        <w:rPr>
+          <w:rFonts w:ascii="TH SarabunPSK" w:hAnsi="TH SarabunPSK" w:cs="TH SarabunPSK"/>
+          <w:sz w:val="28"/>
+          <w:szCs w:val="28"/>
+        </w:rPr>
+      </w:pPr>
+    </w:p>
+    <w:p>
+      <w:pPr>
+        <w:jc w:val="center"/>
+        <w:rPr>
+          <w:rFonts w:ascii="TH SarabunPSK" w:hAnsi="TH SarabunPSK" w:cs="TH SarabunPSK"/>
+          <w:sz w:val="32"/>
+          <w:szCs w:val="32"/>
+        </w:rPr>
+      </w:pPr>
+      <w:r>
+        <w:rPr>
+          <w:noProof/>
+        </w:rPr>
+        <w:lastRenderedPageBreak/>
+        <w:drawing>
+          <wp:inline distT="0" distB="0" distL="0" distR="0" wp14:anchorId="5DA52781" wp14:editId="688B3487">
+            <wp:extent cx="5943600" cy="4252595"/>
+            <wp:effectExtent l="0" t="0" r="0" b="0"/>
+            <wp:docPr id="2098753638" name="รูปภาพ 14" descr="รูปภาพประกอบด้วย ข้อความ, ภาพหน้าจอ, ออกแบบ&#10;&#10;คำอธิบายที่สร้างโดยอัตโนมัติ"/>
+            <wp:cNvGraphicFramePr>
+              <a:graphicFrameLocks xmlns:a="http://schemas.openxmlformats.org/drawingml/2006/main" noChangeAspect="1"/>
+            </wp:cNvGraphicFramePr>
+            <a:graphic xmlns:a="http://schemas.openxmlformats.org/drawingml/2006/main">
+              <a:graphicData uri="http://schemas.openxmlformats.org/drawingml/2006/picture">
+                <pic:pic xmlns:pic="http://schemas.openxmlformats.org/drawingml/2006/picture">
+                  <pic:nvPicPr>
+                    <pic:cNvPr id="2098753638" name="รูปภาพ 14" descr="รูปภาพประกอบด้วย ข้อความ, ภาพหน้าจอ, ออกแบบ&#10;&#10;คำอธิบายที่สร้างโดยอัตโนมัติ"/>
+                    <pic:cNvPicPr>
+                      <a:picLocks noChangeAspect="1" noChangeArrowheads="1"/>
+                    </pic:cNvPicPr>
+                  </pic:nvPicPr>
+                  <pic:blipFill>
+                    <a:blip r:embed="rId15" cstate="print">
+                      <a:extLst>
+                        <a:ext uri="{28A0092B-C50C-407E-A947-70E740481C1C}">
+                          <a14:useLocalDpi xmlns:a14="http://schemas.microsoft.com/office/drawing/2010/main" val="0"/>
+                        </a:ext>
+                      </a:extLst>
+                    </a:blip>
+                    <a:srcRect/>
+                    <a:stretch>
+                      <a:fillRect/>
+                    </a:stretch>
+                  </pic:blipFill>
+                  <pic:spPr bwMode="auto">
+                    <a:xfrm>
+                      <a:off x="0" y="0"/>
+                      <a:ext cx="5943600" cy="4252595"/>
+                    </a:xfrm>
+                    <a:prstGeom prst="rect">
+                      <a:avLst/>
+                    </a:prstGeom>
+                    <a:noFill/>
+                    <a:ln>
+                      <a:noFill/>
+                    </a:ln>
+                  </pic:spPr>
+                </pic:pic>
+              </a:graphicData>
+            </a:graphic>
+          </wp:inline>
+        </w:drawing>
+      </w:r>
+    </w:p>
+    <w:p>
+      <w:pPr>
+        <w:jc w:val="center"/>
+        <w:rPr>
+          <w:rFonts w:ascii="TH SarabunPSK" w:hAnsi="TH SarabunPSK" w:cs="TH SarabunPSK"/>
+          <w:sz w:val="32"/>
+          <w:szCs w:val="32"/>
+        </w:rPr>
+      </w:pPr>
+    </w:p>
+    <w:p>
+      <w:pPr>
+        <w:jc w:val="center"/>
+        <w:rPr>
+          <w:rFonts w:ascii="TH SarabunPSK" w:hAnsi="TH SarabunPSK" w:cs="TH SarabunPSK"/>
+          <w:sz w:val="28"/>
+          <w:szCs w:val="28"/>
+        </w:rPr>
+      </w:pPr>
+    </w:p>
+    <w:p>
+      <w:pPr>
+        <w:jc w:val="center"/>
+        <w:rPr>
+          <w:rFonts w:ascii="TH SarabunPSK" w:hAnsi="TH SarabunPSK" w:cs="TH SarabunPSK"/>
+          <w:sz w:val="28"/>
+          <w:szCs w:val="28"/>
+          <w:lang w:val="en-US"/>
+        </w:rPr>
+      </w:pPr>
+      <w:proofErr w:type="spellStart"/>
+      <w:r>
+        <w:rPr>
+          <w:rFonts w:ascii="TH SarabunPSK" w:hAnsi="TH SarabunPSK" w:cs="TH SarabunPSK"/>
+          <w:b/>
+          <w:bCs/>
+          <w:sz w:val="28"/>
+          <w:szCs w:val="28"/>
+        </w:rPr>
+        <w:t>ภาพที่</w:t>
+      </w:r>
+      <w:proofErr w:type="spellEnd"/>
+      <w:r>
+        <w:rPr>
+          <w:rFonts w:ascii="TH SarabunPSK" w:hAnsi="TH SarabunPSK" w:cs="TH SarabunPSK"/>
+          <w:b/>
+          <w:bCs/>
+          <w:sz w:val="28"/>
+          <w:szCs w:val="28"/>
+        </w:rPr>
+        <w:t xml:space="preserve"> </w:t>
+      </w:r>
+      <w:r>
+        <w:rPr>
+          <w:rFonts w:ascii="TH SarabunPSK" w:hAnsi="TH SarabunPSK" w:cs="TH SarabunPSK"/>
+          <w:b/>
+          <w:bCs/>
+          <w:sz w:val="28"/>
+          <w:szCs w:val="28"/>
+        </w:rPr>
+        <w:t>8</w:t>
+      </w:r>
+      <w:r>
         <w:rPr>
           <w:rFonts w:ascii="TH SarabunPSK" w:hAnsi="TH SarabunPSK" w:cs="TH SarabunPSK" w:hint="cs"/>
+          <w:b/>
+          <w:bCs/>
+          <w:sz w:val="28"/>
+          <w:szCs w:val="28"/>
+          <w:cs/>
+        </w:rPr>
+        <w:t xml:space="preserve"> </w:t>
+      </w:r>
+      <w:proofErr w:type="spellStart"/>
+      <w:r>
+        <w:rPr>
+          <w:rFonts w:ascii="TH SarabunPSK" w:hAnsi="TH SarabunPSK" w:cs="TH SarabunPSK"/>
+          <w:sz w:val="28"/>
+          <w:szCs w:val="28"/>
+        </w:rPr>
+        <w:t>แสดงหน้า</w:t>
+      </w:r>
+      <w:proofErr w:type="spellEnd"/>
+      <w:r>
+        <w:rPr>
+          <w:rFonts w:ascii="TH SarabunPSK" w:hAnsi="TH SarabunPSK" w:cs="TH SarabunPSK" w:hint="cs"/>
+          <w:sz w:val="28"/>
+          <w:szCs w:val="28"/>
+          <w:cs/>
+        </w:rPr>
+        <w:t>ก</w:t>
+      </w:r>
+      <w:r>
+        <w:rPr>
+          <w:rFonts w:ascii="TH SarabunPSK" w:hAnsi="TH SarabunPSK" w:cs="TH SarabunPSK" w:hint="cs"/>
+          <w:sz w:val="28"/>
+          <w:szCs w:val="28"/>
+          <w:cs/>
+        </w:rPr>
+        <w:t>า</w:t>
+      </w:r>
+      <w:r>
+        <w:rPr>
+          <w:rFonts w:ascii="TH SarabunPSK" w:hAnsi="TH SarabunPSK" w:cs="TH SarabunPSK" w:hint="cs"/>
+          <w:sz w:val="28"/>
+          <w:szCs w:val="28"/>
+          <w:cs/>
+        </w:rPr>
+        <w:t xml:space="preserve">รชำระ </w:t>
+      </w:r>
+      <w:r>
+        <w:rPr>
+          <w:rFonts w:ascii="TH SarabunPSK" w:hAnsi="TH SarabunPSK" w:cs="TH SarabunPSK"/>
+          <w:sz w:val="28"/>
+          <w:szCs w:val="28"/>
+          <w:lang w:val="en-US"/>
+        </w:rPr>
+        <w:t>QR code</w:t>
+      </w:r>
+    </w:p>
+    <w:p>
+      <w:pPr>
+        <w:rPr>
+          <w:rFonts w:ascii="TH SarabunPSK" w:hAnsi="TH SarabunPSK" w:cs="TH SarabunPSK" w:hint="cs"/>
+          <w:sz w:val="28"/>
+          <w:szCs w:val="28"/>
+          <w:cs/>
+          <w:lang w:val="en-US"/>
+        </w:rPr>
+      </w:pPr>
+      <w:r>
+        <w:rPr>
+          <w:rFonts w:ascii="TH SarabunPSK" w:hAnsi="TH SarabunPSK" w:cs="TH SarabunPSK" w:hint="cs"/>
+          <w:sz w:val="28"/>
+          <w:szCs w:val="28"/>
+          <w:cs/>
+          <w:lang w:val="en-US"/>
+        </w:rPr>
+        <w:t xml:space="preserve">จากนั้น ไปยังหน้าที่ให้ </w:t>
+      </w:r>
+      <w:r>
+        <w:rPr>
+          <w:rFonts w:ascii="TH SarabunPSK" w:hAnsi="TH SarabunPSK" w:cs="TH SarabunPSK"/>
+          <w:sz w:val="28"/>
+          <w:szCs w:val="28"/>
+          <w:lang w:val="en-US"/>
+        </w:rPr>
+        <w:t xml:space="preserve">upload transfer </w:t>
+      </w:r>
+      <w:r>
+        <w:rPr>
+          <w:rFonts w:ascii="TH SarabunPSK" w:hAnsi="TH SarabunPSK" w:cs="TH SarabunPSK" w:hint="cs"/>
+          <w:sz w:val="28"/>
+          <w:szCs w:val="28"/>
+          <w:cs/>
+          <w:lang w:val="en-US"/>
+        </w:rPr>
+        <w:t>เพื่อยืน</w:t>
+      </w:r>
+      <w:proofErr w:type="spellStart"/>
+      <w:r>
+        <w:rPr>
+          <w:rFonts w:ascii="TH SarabunPSK" w:hAnsi="TH SarabunPSK" w:cs="TH SarabunPSK" w:hint="cs"/>
+          <w:sz w:val="28"/>
+          <w:szCs w:val="28"/>
+          <w:cs/>
+          <w:lang w:val="en-US"/>
+        </w:rPr>
+        <w:t>ยั</w:t>
+      </w:r>
+      <w:proofErr w:type="spellEnd"/>
+      <w:r>
+        <w:rPr>
+          <w:rFonts w:ascii="TH SarabunPSK" w:hAnsi="TH SarabunPSK" w:cs="TH SarabunPSK" w:hint="cs"/>
+          <w:sz w:val="28"/>
+          <w:szCs w:val="28"/>
+          <w:cs/>
+          <w:lang w:val="en-US"/>
+        </w:rPr>
+        <w:t>การชำระเงิน</w:t>
+      </w:r>
+    </w:p>
+    <w:p>
+      <w:pPr>
+        <w:pStyle w:val="aa"/>
+      </w:pPr>
+      <w:r>
+        <w:rPr>
+          <w:noProof/>
+        </w:rPr>
+        <w:lastRenderedPageBreak/>
+        <w:drawing>
+          <wp:inline distT="0" distB="0" distL="0" distR="0" wp14:anchorId="5080CD5E" wp14:editId="4A09799C">
+            <wp:extent cx="5943600" cy="3195955"/>
+            <wp:effectExtent l="0" t="0" r="0" b="4445"/>
+            <wp:docPr id="1545275293" name="รูปภาพ 15" descr="รูปภาพประกอบด้วย ข้อความ, ภาพหน้าจอ, ซอฟต์แวร์, ไอคอนคอมพิวเตอร์&#10;&#10;คำอธิบายที่สร้างโดยอัตโนมัติ"/>
+            <wp:cNvGraphicFramePr>
+              <a:graphicFrameLocks xmlns:a="http://schemas.openxmlformats.org/drawingml/2006/main" noChangeAspect="1"/>
+            </wp:cNvGraphicFramePr>
+            <a:graphic xmlns:a="http://schemas.openxmlformats.org/drawingml/2006/main">
+              <a:graphicData uri="http://schemas.openxmlformats.org/drawingml/2006/picture">
+                <pic:pic xmlns:pic="http://schemas.openxmlformats.org/drawingml/2006/picture">
+                  <pic:nvPicPr>
+                    <pic:cNvPr id="1545275293" name="รูปภาพ 15" descr="รูปภาพประกอบด้วย ข้อความ, ภาพหน้าจอ, ซอฟต์แวร์, ไอคอนคอมพิวเตอร์&#10;&#10;คำอธิบายที่สร้างโดยอัตโนมัติ"/>
+                    <pic:cNvPicPr>
+                      <a:picLocks noChangeAspect="1" noChangeArrowheads="1"/>
+                    </pic:cNvPicPr>
+                  </pic:nvPicPr>
+                  <pic:blipFill>
+                    <a:blip r:embed="rId16" cstate="print">
+                      <a:extLst>
+                        <a:ext uri="{28A0092B-C50C-407E-A947-70E740481C1C}">
+                          <a14:useLocalDpi xmlns:a14="http://schemas.microsoft.com/office/drawing/2010/main" val="0"/>
+                        </a:ext>
+                      </a:extLst>
+                    </a:blip>
+                    <a:srcRect/>
+                    <a:stretch>
+                      <a:fillRect/>
+                    </a:stretch>
+                  </pic:blipFill>
+                  <pic:spPr bwMode="auto">
+                    <a:xfrm>
+                      <a:off x="0" y="0"/>
+                      <a:ext cx="5943600" cy="3195955"/>
+                    </a:xfrm>
+                    <a:prstGeom prst="rect">
+                      <a:avLst/>
+                    </a:prstGeom>
+                    <a:noFill/>
+                    <a:ln>
+                      <a:noFill/>
+                    </a:ln>
+                  </pic:spPr>
+                </pic:pic>
+              </a:graphicData>
+            </a:graphic>
+          </wp:inline>
+        </w:drawing>
+      </w:r>
+    </w:p>
+    <w:p>
+      <w:pPr>
+        <w:jc w:val="center"/>
+        <w:rPr>
+          <w:rFonts w:ascii="TH SarabunPSK" w:hAnsi="TH SarabunPSK" w:cs="TH SarabunPSK" w:hint="cs"/>
+          <w:sz w:val="28"/>
+          <w:szCs w:val="28"/>
+          <w:lang w:val="en-US"/>
+        </w:rPr>
+      </w:pPr>
+    </w:p>
+    <w:p>
+      <w:pPr>
+        <w:jc w:val="center"/>
+        <w:rPr>
+          <w:rFonts w:ascii="TH SarabunPSK" w:hAnsi="TH SarabunPSK" w:cs="TH SarabunPSK"/>
+          <w:sz w:val="32"/>
+          <w:szCs w:val="32"/>
+          <w:lang w:val="en-US"/>
+        </w:rPr>
+      </w:pPr>
+    </w:p>
+    <w:p>
+      <w:pPr>
+        <w:jc w:val="center"/>
+        <w:rPr>
+          <w:rFonts w:ascii="TH SarabunPSK" w:hAnsi="TH SarabunPSK" w:cs="TH SarabunPSK"/>
+          <w:sz w:val="28"/>
+          <w:szCs w:val="28"/>
+        </w:rPr>
+      </w:pPr>
+      <w:proofErr w:type="spellStart"/>
+      <w:r>
+        <w:rPr>
+          <w:rFonts w:ascii="TH SarabunPSK" w:hAnsi="TH SarabunPSK" w:cs="TH SarabunPSK"/>
+          <w:b/>
+          <w:bCs/>
+          <w:sz w:val="28"/>
+          <w:szCs w:val="28"/>
+        </w:rPr>
+        <w:t>ภาพที่</w:t>
+      </w:r>
+      <w:proofErr w:type="spellEnd"/>
+      <w:r>
+        <w:rPr>
+          <w:rFonts w:ascii="TH SarabunPSK" w:hAnsi="TH SarabunPSK" w:cs="TH SarabunPSK"/>
+          <w:b/>
+          <w:bCs/>
+          <w:sz w:val="28"/>
+          <w:szCs w:val="28"/>
+        </w:rPr>
+        <w:t xml:space="preserve"> </w:t>
+      </w:r>
+      <w:r>
+        <w:rPr>
+          <w:rFonts w:ascii="TH SarabunPSK" w:hAnsi="TH SarabunPSK" w:cs="TH SarabunPSK"/>
+          <w:b/>
+          <w:bCs/>
+          <w:sz w:val="28"/>
+          <w:szCs w:val="28"/>
+        </w:rPr>
+        <w:t>9</w:t>
+      </w:r>
+      <w:r>
+        <w:rPr>
+          <w:rFonts w:ascii="TH SarabunPSK" w:hAnsi="TH SarabunPSK" w:cs="TH SarabunPSK" w:hint="cs"/>
+          <w:b/>
+          <w:bCs/>
+          <w:sz w:val="28"/>
+          <w:szCs w:val="28"/>
+          <w:cs/>
+        </w:rPr>
+        <w:t xml:space="preserve"> </w:t>
+      </w:r>
+      <w:proofErr w:type="spellStart"/>
+      <w:r>
+        <w:rPr>
+          <w:rFonts w:ascii="TH SarabunPSK" w:hAnsi="TH SarabunPSK" w:cs="TH SarabunPSK"/>
+          <w:sz w:val="28"/>
+          <w:szCs w:val="28"/>
+        </w:rPr>
+        <w:t>แสดงหน้า</w:t>
+      </w:r>
+      <w:proofErr w:type="spellEnd"/>
+      <w:r>
+        <w:rPr>
+          <w:rFonts w:ascii="TH SarabunPSK" w:hAnsi="TH SarabunPSK" w:cs="TH SarabunPSK" w:hint="cs"/>
+          <w:sz w:val="28"/>
+          <w:szCs w:val="28"/>
+          <w:cs/>
+        </w:rPr>
+        <w:t>ใบเสร็จ</w:t>
+      </w:r>
+    </w:p>
+    <w:p>
+      <w:pPr>
+        <w:jc w:val="center"/>
+        <w:rPr>
+          <w:rFonts w:ascii="TH SarabunPSK" w:hAnsi="TH SarabunPSK" w:cs="TH SarabunPSK" w:hint="cs"/>
+          <w:sz w:val="28"/>
+          <w:szCs w:val="28"/>
+          <w:lang w:val="en-US"/>
+        </w:rPr>
+      </w:pPr>
+      <w:r>
+        <w:rPr>
+          <w:noProof/>
+          <w:cs/>
+        </w:rPr>
+        <w:lastRenderedPageBreak/>
+        <w:drawing>
+          <wp:inline distT="0" distB="0" distL="0" distR="0" wp14:anchorId="5EDB3CF0" wp14:editId="05AC9CD6">
+            <wp:extent cx="5943600" cy="5127625"/>
+            <wp:effectExtent l="0" t="0" r="0" b="0"/>
+            <wp:docPr id="1690595819" name="รูปภาพ 16" descr="รูปภาพประกอบด้วย ข้อความ, ภาพหน้าจอ, ซอฟต์แวร์, หน้าเว็บ&#10;&#10;คำอธิบายที่สร้างโดยอัตโนมัติ"/>
+            <wp:cNvGraphicFramePr>
+              <a:graphicFrameLocks xmlns:a="http://schemas.openxmlformats.org/drawingml/2006/main" noChangeAspect="1"/>
+            </wp:cNvGraphicFramePr>
+            <a:graphic xmlns:a="http://schemas.openxmlformats.org/drawingml/2006/main">
+              <a:graphicData uri="http://schemas.openxmlformats.org/drawingml/2006/picture">
+                <pic:pic xmlns:pic="http://schemas.openxmlformats.org/drawingml/2006/picture">
+                  <pic:nvPicPr>
+                    <pic:cNvPr id="1690595819" name="รูปภาพ 16" descr="รูปภาพประกอบด้วย ข้อความ, ภาพหน้าจอ, ซอฟต์แวร์, หน้าเว็บ&#10;&#10;คำอธิบายที่สร้างโดยอัตโนมัติ"/>
+                    <pic:cNvPicPr>
+                      <a:picLocks noChangeAspect="1" noChangeArrowheads="1"/>
+                    </pic:cNvPicPr>
+                  </pic:nvPicPr>
+                  <pic:blipFill>
+                    <a:blip r:embed="rId17" cstate="print">
+                      <a:extLst>
+                        <a:ext uri="{28A0092B-C50C-407E-A947-70E740481C1C}">
+                          <a14:useLocalDpi xmlns:a14="http://schemas.microsoft.com/office/drawing/2010/main" val="0"/>
+                        </a:ext>
+                      </a:extLst>
+                    </a:blip>
+                    <a:srcRect/>
+                    <a:stretch>
+                      <a:fillRect/>
+                    </a:stretch>
+                  </pic:blipFill>
+                  <pic:spPr bwMode="auto">
+                    <a:xfrm>
+                      <a:off x="0" y="0"/>
+                      <a:ext cx="5943600" cy="5127625"/>
+                    </a:xfrm>
+                    <a:prstGeom prst="rect">
+                      <a:avLst/>
+                    </a:prstGeom>
+                    <a:noFill/>
+                    <a:ln>
+                      <a:noFill/>
+                    </a:ln>
+                  </pic:spPr>
+                </pic:pic>
+              </a:graphicData>
+            </a:graphic>
+          </wp:inline>
+        </w:drawing>
+      </w:r>
+    </w:p>
+    <w:p>
+      <w:pPr>
+        <w:jc w:val="center"/>
+        <w:rPr>
+          <w:rFonts w:ascii="TH SarabunPSK" w:hAnsi="TH SarabunPSK" w:cs="TH SarabunPSK"/>
+          <w:sz w:val="28"/>
+          <w:szCs w:val="28"/>
+          <w:lang w:val="en-US"/>
+        </w:rPr>
+      </w:pPr>
+      <w:proofErr w:type="spellStart"/>
+      <w:r>
+        <w:rPr>
+          <w:rFonts w:ascii="TH SarabunPSK" w:hAnsi="TH SarabunPSK" w:cs="TH SarabunPSK"/>
+          <w:b/>
+          <w:bCs/>
+          <w:sz w:val="28"/>
+          <w:szCs w:val="28"/>
+        </w:rPr>
+        <w:t>ภาพที่</w:t>
+      </w:r>
+      <w:proofErr w:type="spellEnd"/>
+      <w:r>
+        <w:rPr>
+          <w:rFonts w:ascii="TH SarabunPSK" w:hAnsi="TH SarabunPSK" w:cs="TH SarabunPSK"/>
+          <w:b/>
+          <w:bCs/>
+          <w:sz w:val="28"/>
+          <w:szCs w:val="28"/>
+        </w:rPr>
+        <w:t xml:space="preserve"> </w:t>
+      </w:r>
+      <w:r>
+        <w:rPr>
+          <w:rFonts w:ascii="TH SarabunPSK" w:hAnsi="TH SarabunPSK" w:cs="TH SarabunPSK" w:hint="cs"/>
+          <w:b/>
+          <w:bCs/>
+          <w:sz w:val="28"/>
+          <w:szCs w:val="28"/>
+          <w:cs/>
+        </w:rPr>
+        <w:t>10</w:t>
+      </w:r>
+      <w:r>
+        <w:rPr>
+          <w:rFonts w:ascii="TH SarabunPSK" w:hAnsi="TH SarabunPSK" w:cs="TH SarabunPSK" w:hint="cs"/>
+          <w:b/>
+          <w:bCs/>
+          <w:sz w:val="28"/>
+          <w:szCs w:val="28"/>
+          <w:cs/>
+        </w:rPr>
+        <w:t xml:space="preserve"> </w:t>
+      </w:r>
+      <w:proofErr w:type="spellStart"/>
+      <w:r>
+        <w:rPr>
+          <w:rFonts w:ascii="TH SarabunPSK" w:hAnsi="TH SarabunPSK" w:cs="TH SarabunPSK"/>
+          <w:sz w:val="28"/>
+          <w:szCs w:val="28"/>
+        </w:rPr>
+        <w:t>แสดงหน้า</w:t>
+      </w:r>
+      <w:proofErr w:type="spellEnd"/>
+      <w:r>
+        <w:rPr>
+          <w:rFonts w:ascii="TH SarabunPSK" w:hAnsi="TH SarabunPSK" w:cs="TH SarabunPSK" w:hint="cs"/>
+          <w:sz w:val="28"/>
+          <w:szCs w:val="28"/>
+          <w:cs/>
+        </w:rPr>
+        <w:t xml:space="preserve">การชำระ </w:t>
+      </w:r>
+      <w:r>
+        <w:rPr>
+          <w:rFonts w:ascii="TH SarabunPSK" w:hAnsi="TH SarabunPSK" w:cs="TH SarabunPSK"/>
+          <w:sz w:val="28"/>
+          <w:szCs w:val="28"/>
+          <w:lang w:val="en-US"/>
+        </w:rPr>
+        <w:t>counter services</w:t>
+      </w:r>
+    </w:p>
+    <w:p>
+      <w:pPr>
+        <w:jc w:val="center"/>
+        <w:rPr>
+          <w:rFonts w:ascii="TH SarabunPSK" w:hAnsi="TH SarabunPSK" w:cs="TH SarabunPSK"/>
+          <w:sz w:val="28"/>
+          <w:szCs w:val="28"/>
+        </w:rPr>
+      </w:pPr>
+      <w:r>
+        <w:rPr>
+          <w:noProof/>
+        </w:rPr>
+        <w:lastRenderedPageBreak/>
+        <w:drawing>
+          <wp:inline distT="0" distB="0" distL="0" distR="0" wp14:anchorId="60B5F483" wp14:editId="0CADE165">
+            <wp:extent cx="5943600" cy="2919730"/>
+            <wp:effectExtent l="0" t="0" r="0" b="0"/>
+            <wp:docPr id="67251051" name="รูปภาพ 17" descr="รูปภาพประกอบด้วย ข้อความ, ซอฟต์แวร์, ไอคอนคอมพิวเตอร์, จำนวน&#10;&#10;คำอธิบายที่สร้างโดยอัตโนมัติ"/>
+            <wp:cNvGraphicFramePr>
+              <a:graphicFrameLocks xmlns:a="http://schemas.openxmlformats.org/drawingml/2006/main" noChangeAspect="1"/>
+            </wp:cNvGraphicFramePr>
+            <a:graphic xmlns:a="http://schemas.openxmlformats.org/drawingml/2006/main">
+              <a:graphicData uri="http://schemas.openxmlformats.org/drawingml/2006/picture">
+                <pic:pic xmlns:pic="http://schemas.openxmlformats.org/drawingml/2006/picture">
+                  <pic:nvPicPr>
+                    <pic:cNvPr id="67251051" name="รูปภาพ 17" descr="รูปภาพประกอบด้วย ข้อความ, ซอฟต์แวร์, ไอคอนคอมพิวเตอร์, จำนวน&#10;&#10;คำอธิบายที่สร้างโดยอัตโนมัติ"/>
+                    <pic:cNvPicPr>
+                      <a:picLocks noChangeAspect="1" noChangeArrowheads="1"/>
+                    </pic:cNvPicPr>
+                  </pic:nvPicPr>
+                  <pic:blipFill>
+                    <a:blip r:embed="rId18" cstate="print">
+                      <a:extLst>
+                        <a:ext uri="{28A0092B-C50C-407E-A947-70E740481C1C}">
+                          <a14:useLocalDpi xmlns:a14="http://schemas.microsoft.com/office/drawing/2010/main" val="0"/>
+                        </a:ext>
+                      </a:extLst>
+                    </a:blip>
+                    <a:srcRect/>
+                    <a:stretch>
+                      <a:fillRect/>
+                    </a:stretch>
+                  </pic:blipFill>
+                  <pic:spPr bwMode="auto">
+                    <a:xfrm>
+                      <a:off x="0" y="0"/>
+                      <a:ext cx="5943600" cy="2919730"/>
+                    </a:xfrm>
+                    <a:prstGeom prst="rect">
+                      <a:avLst/>
+                    </a:prstGeom>
+                    <a:noFill/>
+                    <a:ln>
+                      <a:noFill/>
+                    </a:ln>
+                  </pic:spPr>
+                </pic:pic>
+              </a:graphicData>
+            </a:graphic>
+          </wp:inline>
+        </w:drawing>
+      </w:r>
+    </w:p>
+    <w:p>
+      <w:pPr>
+        <w:jc w:val="center"/>
+        <w:rPr>
+          <w:rFonts w:ascii="TH SarabunPSK" w:hAnsi="TH SarabunPSK" w:cs="TH SarabunPSK"/>
+          <w:sz w:val="32"/>
+          <w:szCs w:val="32"/>
+          <w:lang w:val="en-US"/>
+        </w:rPr>
+      </w:pPr>
+    </w:p>
+    <w:p>
+      <w:pPr>
+        <w:jc w:val="center"/>
+        <w:rPr>
+          <w:rFonts w:ascii="TH SarabunPSK" w:hAnsi="TH SarabunPSK" w:cs="TH SarabunPSK"/>
+          <w:sz w:val="28"/>
+          <w:szCs w:val="28"/>
+          <w:lang w:val="en-US"/>
+        </w:rPr>
+      </w:pPr>
+      <w:proofErr w:type="spellStart"/>
+      <w:r>
+        <w:rPr>
+          <w:rFonts w:ascii="TH SarabunPSK" w:hAnsi="TH SarabunPSK" w:cs="TH SarabunPSK"/>
+          <w:b/>
+          <w:bCs/>
+          <w:sz w:val="28"/>
+          <w:szCs w:val="28"/>
+        </w:rPr>
+        <w:t>ภาพที่</w:t>
+      </w:r>
+      <w:proofErr w:type="spellEnd"/>
+      <w:r>
+        <w:rPr>
+          <w:rFonts w:ascii="TH SarabunPSK" w:hAnsi="TH SarabunPSK" w:cs="TH SarabunPSK"/>
+          <w:b/>
+          <w:bCs/>
+          <w:sz w:val="28"/>
+          <w:szCs w:val="28"/>
+        </w:rPr>
+        <w:t xml:space="preserve"> </w:t>
+      </w:r>
+      <w:r>
+        <w:rPr>
+          <w:rFonts w:ascii="TH SarabunPSK" w:hAnsi="TH SarabunPSK" w:cs="TH SarabunPSK" w:hint="cs"/>
+          <w:b/>
+          <w:bCs/>
+          <w:sz w:val="28"/>
+          <w:szCs w:val="28"/>
+          <w:cs/>
+        </w:rPr>
+        <w:t>1</w:t>
+      </w:r>
+      <w:r>
+        <w:rPr>
+          <w:rFonts w:ascii="TH SarabunPSK" w:hAnsi="TH SarabunPSK" w:cs="TH SarabunPSK"/>
+          <w:b/>
+          <w:bCs/>
+          <w:sz w:val="28"/>
+          <w:szCs w:val="28"/>
+        </w:rPr>
+        <w:t>1</w:t>
+      </w:r>
+      <w:r>
+        <w:rPr>
+          <w:rFonts w:ascii="TH SarabunPSK" w:hAnsi="TH SarabunPSK" w:cs="TH SarabunPSK" w:hint="cs"/>
+          <w:b/>
+          <w:bCs/>
+          <w:sz w:val="28"/>
+          <w:szCs w:val="28"/>
+          <w:cs/>
+        </w:rPr>
+        <w:t xml:space="preserve"> </w:t>
+      </w:r>
+      <w:proofErr w:type="spellStart"/>
+      <w:r>
+        <w:rPr>
+          <w:rFonts w:ascii="TH SarabunPSK" w:hAnsi="TH SarabunPSK" w:cs="TH SarabunPSK"/>
+          <w:sz w:val="28"/>
+          <w:szCs w:val="28"/>
+        </w:rPr>
+        <w:t>แสดงหน้า</w:t>
+      </w:r>
+      <w:proofErr w:type="spellEnd"/>
+      <w:r>
+        <w:rPr>
+          <w:rFonts w:ascii="TH SarabunPSK" w:hAnsi="TH SarabunPSK" w:cs="TH SarabunPSK" w:hint="cs"/>
+          <w:sz w:val="28"/>
+          <w:szCs w:val="28"/>
+          <w:cs/>
+        </w:rPr>
+        <w:t>ปริ</w:t>
+      </w:r>
+      <w:proofErr w:type="spellStart"/>
+      <w:r>
+        <w:rPr>
+          <w:rFonts w:ascii="TH SarabunPSK" w:hAnsi="TH SarabunPSK" w:cs="TH SarabunPSK" w:hint="cs"/>
+          <w:sz w:val="28"/>
+          <w:szCs w:val="28"/>
+          <w:cs/>
+        </w:rPr>
+        <w:t>้น</w:t>
+      </w:r>
+      <w:proofErr w:type="spellEnd"/>
+      <w:r>
+        <w:rPr>
+          <w:rFonts w:ascii="TH SarabunPSK" w:hAnsi="TH SarabunPSK" w:cs="TH SarabunPSK" w:hint="cs"/>
+          <w:sz w:val="28"/>
+          <w:szCs w:val="28"/>
+          <w:cs/>
+        </w:rPr>
+        <w:t xml:space="preserve">ใบเสร็จชำระเงินที่ </w:t>
+      </w:r>
+      <w:r>
+        <w:rPr>
+          <w:rFonts w:ascii="TH SarabunPSK" w:hAnsi="TH SarabunPSK" w:cs="TH SarabunPSK"/>
+          <w:sz w:val="28"/>
+          <w:szCs w:val="28"/>
+          <w:lang w:val="en-US"/>
+        </w:rPr>
+        <w:t>counter services</w:t>
+      </w:r>
+    </w:p>
+    <w:p>
+      <w:pPr>
+        <w:jc w:val="center"/>
+        <w:rPr>
+          <w:rFonts w:ascii="TH SarabunPSK" w:hAnsi="TH SarabunPSK" w:cs="TH SarabunPSK" w:hint="cs"/>
+          <w:sz w:val="28"/>
+          <w:szCs w:val="28"/>
+          <w:lang w:val="en-US"/>
+        </w:rPr>
+      </w:pPr>
+      <w:r>
+        <w:rPr>
+          <w:noProof/>
+          <w:cs/>
+        </w:rPr>
+        <w:lastRenderedPageBreak/>
+        <w:drawing>
+          <wp:inline distT="0" distB="0" distL="0" distR="0" wp14:anchorId="1E403F4F" wp14:editId="4D8BF11E">
+            <wp:extent cx="5943600" cy="6832600"/>
+            <wp:effectExtent l="0" t="0" r="0" b="6350"/>
+            <wp:docPr id="43944016" name="รูปภาพ 18" descr="รูปภาพประกอบด้วย ข้อความ, ภาพหน้าจอ, ซอฟต์แวร์, หน้าเว็บ&#10;&#10;คำอธิบายที่สร้างโดยอัตโนมัติ"/>
+            <wp:cNvGraphicFramePr>
+              <a:graphicFrameLocks xmlns:a="http://schemas.openxmlformats.org/drawingml/2006/main" noChangeAspect="1"/>
+            </wp:cNvGraphicFramePr>
+            <a:graphic xmlns:a="http://schemas.openxmlformats.org/drawingml/2006/main">
+              <a:graphicData uri="http://schemas.openxmlformats.org/drawingml/2006/picture">
+                <pic:pic xmlns:pic="http://schemas.openxmlformats.org/drawingml/2006/picture">
+                  <pic:nvPicPr>
+                    <pic:cNvPr id="43944016" name="รูปภาพ 18" descr="รูปภาพประกอบด้วย ข้อความ, ภาพหน้าจอ, ซอฟต์แวร์, หน้าเว็บ&#10;&#10;คำอธิบายที่สร้างโดยอัตโนมัติ"/>
+                    <pic:cNvPicPr>
+                      <a:picLocks noChangeAspect="1" noChangeArrowheads="1"/>
+                    </pic:cNvPicPr>
+                  </pic:nvPicPr>
+                  <pic:blipFill>
+                    <a:blip r:embed="rId19" cstate="print">
+                      <a:extLst>
+                        <a:ext uri="{28A0092B-C50C-407E-A947-70E740481C1C}">
+                          <a14:useLocalDpi xmlns:a14="http://schemas.microsoft.com/office/drawing/2010/main" val="0"/>
+                        </a:ext>
+                      </a:extLst>
+                    </a:blip>
+                    <a:srcRect/>
+                    <a:stretch>
+                      <a:fillRect/>
+                    </a:stretch>
+                  </pic:blipFill>
+                  <pic:spPr bwMode="auto">
+                    <a:xfrm>
+                      <a:off x="0" y="0"/>
+                      <a:ext cx="5943600" cy="6832600"/>
+                    </a:xfrm>
+                    <a:prstGeom prst="rect">
+                      <a:avLst/>
+                    </a:prstGeom>
+                    <a:noFill/>
+                    <a:ln>
+                      <a:noFill/>
+                    </a:ln>
+                  </pic:spPr>
+                </pic:pic>
+              </a:graphicData>
+            </a:graphic>
+          </wp:inline>
+        </w:drawing>
+      </w:r>
+    </w:p>
+    <w:p>
+      <w:pPr>
+        <w:jc w:val="center"/>
+        <w:rPr>
+          <w:rFonts w:ascii="TH SarabunPSK" w:hAnsi="TH SarabunPSK" w:cs="TH SarabunPSK"/>
+          <w:sz w:val="28"/>
+          <w:szCs w:val="28"/>
+          <w:lang w:val="en-US"/>
+        </w:rPr>
+      </w:pPr>
+      <w:proofErr w:type="spellStart"/>
+      <w:r>
+        <w:rPr>
+          <w:rFonts w:ascii="TH SarabunPSK" w:hAnsi="TH SarabunPSK" w:cs="TH SarabunPSK"/>
+          <w:b/>
+          <w:bCs/>
+          <w:sz w:val="28"/>
+          <w:szCs w:val="28"/>
+        </w:rPr>
+        <w:t>ภาพที่</w:t>
+      </w:r>
+      <w:proofErr w:type="spellEnd"/>
+      <w:r>
+        <w:rPr>
+          <w:rFonts w:ascii="TH SarabunPSK" w:hAnsi="TH SarabunPSK" w:cs="TH SarabunPSK"/>
+          <w:b/>
+          <w:bCs/>
+          <w:sz w:val="28"/>
+          <w:szCs w:val="28"/>
+        </w:rPr>
+        <w:t xml:space="preserve"> </w:t>
+      </w:r>
+      <w:r>
+        <w:rPr>
+          <w:rFonts w:ascii="TH SarabunPSK" w:hAnsi="TH SarabunPSK" w:cs="TH SarabunPSK" w:hint="cs"/>
+          <w:b/>
+          <w:bCs/>
+          <w:sz w:val="28"/>
+          <w:szCs w:val="28"/>
+          <w:cs/>
+        </w:rPr>
+        <w:t>1</w:t>
+      </w:r>
+      <w:r>
+        <w:rPr>
+          <w:rFonts w:ascii="TH SarabunPSK" w:hAnsi="TH SarabunPSK" w:cs="TH SarabunPSK" w:hint="cs"/>
+          <w:b/>
+          <w:bCs/>
+          <w:sz w:val="28"/>
+          <w:szCs w:val="28"/>
+          <w:cs/>
+        </w:rPr>
+        <w:t>2</w:t>
+      </w:r>
+      <w:r>
+        <w:rPr>
+          <w:rFonts w:ascii="TH SarabunPSK" w:hAnsi="TH SarabunPSK" w:cs="TH SarabunPSK" w:hint="cs"/>
+          <w:b/>
+          <w:bCs/>
+          <w:sz w:val="28"/>
+          <w:szCs w:val="28"/>
+          <w:cs/>
+        </w:rPr>
+        <w:t xml:space="preserve"> </w:t>
+      </w:r>
+      <w:proofErr w:type="spellStart"/>
+      <w:r>
+        <w:rPr>
+          <w:rFonts w:ascii="TH SarabunPSK" w:hAnsi="TH SarabunPSK" w:cs="TH SarabunPSK"/>
+          <w:sz w:val="28"/>
+          <w:szCs w:val="28"/>
+        </w:rPr>
+        <w:t>แสดงหน้า</w:t>
+      </w:r>
+      <w:proofErr w:type="spellEnd"/>
+      <w:r>
+        <w:rPr>
+          <w:rFonts w:ascii="TH SarabunPSK" w:hAnsi="TH SarabunPSK" w:cs="TH SarabunPSK" w:hint="cs"/>
+          <w:sz w:val="28"/>
+          <w:szCs w:val="28"/>
+          <w:cs/>
+        </w:rPr>
+        <w:t>ใบเสร็จชำระเงิน</w:t>
+      </w:r>
+      <w:r>
+        <w:rPr>
+          <w:rFonts w:ascii="TH SarabunPSK" w:hAnsi="TH SarabunPSK" w:cs="TH SarabunPSK" w:hint="cs"/>
+          <w:sz w:val="28"/>
+          <w:szCs w:val="28"/>
+          <w:cs/>
+        </w:rPr>
+        <w:t>เสร็จสิ้น</w:t>
+      </w:r>
+    </w:p>
+    <w:p>
+      <w:pPr>
+        <w:jc w:val="center"/>
+        <w:rPr>
+          <w:rFonts w:ascii="TH SarabunPSK" w:hAnsi="TH SarabunPSK" w:cs="TH SarabunPSK" w:hint="cs"/>
+          <w:sz w:val="28"/>
+          <w:szCs w:val="28"/>
+          <w:lang w:val="en-US"/>
+        </w:rPr>
+      </w:pPr>
+    </w:p>
+    <w:p>
+      <w:pPr>
+        <w:rPr>
+          <w:rFonts w:ascii="TH SarabunPSK" w:hAnsi="TH SarabunPSK" w:cs="TH SarabunPSK"/>
           <w:sz w:val="32"/>
           <w:szCs w:val="32"/>
         </w:rPr>
@@ -2082,7 +3199,7 @@
           <w:sz w:val="32"/>
           <w:szCs w:val="32"/>
         </w:rPr>
-        <w:t xml:space="preserve">หน้า Products จะโชว์รายการสินค้าต่างๆ ที่ทาง </w:t>
+        <w:t>หน้า Products จะโชว์รายการสินค้า</w:t>
       </w:r>
       <w:proofErr w:type="spellStart"/>
       <w:r>
@@ -2091,6 +3208,42 @@
           <w:sz w:val="32"/>
           <w:szCs w:val="32"/>
         </w:rPr>
+        <w:t>ต่างๆ</w:t>
+      </w:r>
+      <w:proofErr w:type="spellEnd"/>
+      <w:r>
+        <w:rPr>
+          <w:rFonts w:ascii="TH SarabunPSK" w:hAnsi="TH SarabunPSK" w:cs="TH SarabunPSK"/>
+          <w:sz w:val="32"/>
+          <w:szCs w:val="32"/>
+        </w:rPr>
+        <w:t xml:space="preserve"> </w:t>
+      </w:r>
+      <w:proofErr w:type="spellStart"/>
+      <w:r>
+        <w:rPr>
+          <w:rFonts w:ascii="TH SarabunPSK" w:hAnsi="TH SarabunPSK" w:cs="TH SarabunPSK"/>
+          <w:sz w:val="32"/>
+          <w:szCs w:val="32"/>
+        </w:rPr>
+        <w:t>ที่ทาง</w:t>
+      </w:r>
+      <w:proofErr w:type="spellEnd"/>
+      <w:r>
+        <w:rPr>
+          <w:rFonts w:ascii="TH SarabunPSK" w:hAnsi="TH SarabunPSK" w:cs="TH SarabunPSK"/>
+          <w:sz w:val="32"/>
+          <w:szCs w:val="32"/>
+        </w:rPr>
+        <w:t xml:space="preserve"> </w:t>
+      </w:r>
+      <w:proofErr w:type="spellStart"/>
+      <w:r>
+        <w:rPr>
+          <w:rFonts w:ascii="TH SarabunPSK" w:hAnsi="TH SarabunPSK" w:cs="TH SarabunPSK"/>
+          <w:sz w:val="32"/>
+          <w:szCs w:val="32"/>
+        </w:rPr>
         <w:t>webside</w:t>
       </w:r>
       <w:proofErr w:type="spellEnd"/>
@@ -2100,7 +3253,25 @@
           <w:sz w:val="32"/>
           <w:szCs w:val="32"/>
         </w:rPr>
-        <w:t xml:space="preserve"> มี </w:t>
+        <w:t xml:space="preserve"> </w:t>
+      </w:r>
+      <w:proofErr w:type="spellStart"/>
+      <w:r>
+        <w:rPr>
+          <w:rFonts w:ascii="TH SarabunPSK" w:hAnsi="TH SarabunPSK" w:cs="TH SarabunPSK"/>
+          <w:sz w:val="32"/>
+          <w:szCs w:val="32"/>
+        </w:rPr>
+        <w:t>มี</w:t>
+      </w:r>
+      <w:proofErr w:type="spellEnd"/>
+      <w:r>
+        <w:rPr>
+          <w:rFonts w:ascii="TH SarabunPSK" w:hAnsi="TH SarabunPSK" w:cs="TH SarabunPSK"/>
+          <w:sz w:val="32"/>
+          <w:szCs w:val="32"/>
+        </w:rPr>
+        <w:t xml:space="preserve"> </w:t>
       </w:r>
     </w:p>
     <w:p>
@@ -2133,7 +3304,7 @@
                     <pic:cNvPicPr preferRelativeResize="0"/>
                   </pic:nvPicPr>
                   <pic:blipFill>
-                    <a:blip r:embed="rId15"/>
+                    <a:blip r:embed="rId20"/>
                     <a:srcRect/>
                     <a:stretch>
                       <a:fillRect/>
@@ -2266,7 +3437,25 @@
           <w:sz w:val="32"/>
           <w:szCs w:val="32"/>
         </w:rPr>
-        <w:t xml:space="preserve">เมื่อกด Add Products จะเจอกับหน้าเพิ่มสินค้า Admin สามารถเพิ่มสินค้าได้ในหน้านี้  </w:t>
+        <w:t xml:space="preserve">เมื่อกด Add Products จะเจอกับหน้าเพิ่มสินค้า Admin </w:t>
+      </w:r>
+      <w:proofErr w:type="gramStart"/>
+      <w:r>
+        <w:rPr>
+          <w:rFonts w:ascii="TH SarabunPSK" w:hAnsi="TH SarabunPSK" w:cs="TH SarabunPSK"/>
+          <w:sz w:val="32"/>
+          <w:szCs w:val="32"/>
+        </w:rPr>
+        <w:t>สามารถเพิ่มสินค้าได้ในหน้านี้</w:t>
+      </w:r>
+      <w:proofErr w:type="gramEnd"/>
+      <w:r>
+        <w:rPr>
+          <w:rFonts w:ascii="TH SarabunPSK" w:hAnsi="TH SarabunPSK" w:cs="TH SarabunPSK"/>
+          <w:sz w:val="32"/>
+          <w:szCs w:val="32"/>
+        </w:rPr>
+        <w:t xml:space="preserve">  </w:t>
       </w:r>
     </w:p>
     <w:p>
@@ -2325,7 +3514,7 @@
                     <pic:cNvPicPr preferRelativeResize="0"/>
                   </pic:nvPicPr>
                   <pic:blipFill>
-                    <a:blip r:embed="rId16"/>
+                    <a:blip r:embed="rId21"/>
                     <a:srcRect/>
                     <a:stretch>
                       <a:fillRect/>
@@ -2481,7 +3670,7 @@
                     <pic:cNvPicPr preferRelativeResize="0"/>
                   </pic:nvPicPr>
                   <pic:blipFill>
-                    <a:blip r:embed="rId17"/>
+                    <a:blip r:embed="rId22"/>
                     <a:srcRect/>
                     <a:stretch>
                       <a:fillRect/>
@@ -2633,7 +3822,7 @@
                     <pic:cNvPicPr preferRelativeResize="0"/>
                   </pic:nvPicPr>
                   <pic:blipFill>
-                    <a:blip r:embed="rId18"/>
+                    <a:blip r:embed="rId23"/>
                     <a:srcRect/>
                     <a:stretch>
                       <a:fillRect/>
@@ -2829,7 +4018,7 @@
                     <pic:cNvPicPr preferRelativeResize="0"/>
                   </pic:nvPicPr>
                   <pic:blipFill>
-                    <a:blip r:embed="rId19"/>
+                    <a:blip r:embed="rId24"/>
                     <a:srcRect/>
                     <a:stretch>
                       <a:fillRect/>
@@ -2982,7 +4171,7 @@
                     <pic:cNvPicPr preferRelativeResize="0"/>
                   </pic:nvPicPr>
                   <pic:blipFill>
-                    <a:blip r:embed="rId20"/>
+                    <a:blip r:embed="rId25"/>
                     <a:srcRect/>
                     <a:stretch>
                       <a:fillRect/>
@@ -3198,7 +4387,7 @@
                     <pic:cNvPicPr preferRelativeResize="0"/>
                   </pic:nvPicPr>
                   <pic:blipFill>
-                    <a:blip r:embed="rId21"/>
+                    <a:blip r:embed="rId26"/>
                     <a:srcRect/>
                     <a:stretch>
                       <a:fillRect/>
@@ -3397,7 +4586,7 @@
                     <pic:cNvPicPr preferRelativeResize="0"/>
                   </pic:nvPicPr>
                   <pic:blipFill>
-                    <a:blip r:embed="rId22"/>
+                    <a:blip r:embed="rId27"/>
                     <a:srcRect/>
                     <a:stretch>
                       <a:fillRect/>
@@ -3598,7 +4787,7 @@
                     <pic:cNvPicPr preferRelativeResize="0"/>
                   </pic:nvPicPr>
                   <pic:blipFill>
-                    <a:blip r:embed="rId23"/>
+                    <a:blip r:embed="rId28"/>
                     <a:srcRect/>
                     <a:stretch>
                       <a:fillRect/>
@@ -3738,7 +4927,7 @@
                     <pic:cNvPicPr preferRelativeResize="0"/>
                   </pic:nvPicPr>
                   <pic:blipFill>
-                    <a:blip r:embed="rId24"/>
+                    <a:blip r:embed="rId29"/>
                     <a:srcRect/>
                     <a:stretch>
                       <a:fillRect/>
@@ -3937,7 +5126,7 @@
                     <pic:cNvPicPr preferRelativeResize="0"/>
                   </pic:nvPicPr>
                   <pic:blipFill>
-                    <a:blip r:embed="rId25"/>
+                    <a:blip r:embed="rId30"/>
                     <a:srcRect/>
                     <a:stretch>
                       <a:fillRect/>
@@ -4078,7 +5267,7 @@
                     <pic:cNvPicPr preferRelativeResize="0"/>
                   </pic:nvPicPr>
                   <pic:blipFill>
-                    <a:blip r:embed="rId26"/>
+                    <a:blip r:embed="rId31"/>
                     <a:srcRect/>
                     <a:stretch>
                       <a:fillRect/>
@@ -4289,7 +5478,7 @@
                     <pic:cNvPicPr preferRelativeResize="0"/>
                   </pic:nvPicPr>
                   <pic:blipFill>
-                    <a:blip r:embed="rId27"/>
+                    <a:blip r:embed="rId32"/>
                     <a:srcRect/>
                     <a:stretch>
                       <a:fillRect/>
@@ -4437,7 +5626,7 @@
                     <pic:cNvPicPr preferRelativeResize="0"/>
                   </pic:nvPicPr>
                   <pic:blipFill>
-                    <a:blip r:embed="rId28"/>
+                    <a:blip r:embed="rId33"/>
                     <a:srcRect/>
                     <a:stretch>
                       <a:fillRect/>
@@ -4509,8 +5698,19 @@
           <w:szCs w:val="28"/>
           <w:highlight w:val="white"/>
         </w:rPr>
-        <w:t>หน้า Options  ของสินค้า</w:t>
-      </w:r>
+        <w:t xml:space="preserve">หน้า </w:t>
+      </w:r>
+      <w:proofErr w:type="gramStart"/>
+      <w:r>
+        <w:rPr>
+          <w:rFonts w:ascii="TH SarabunPSK" w:hAnsi="TH SarabunPSK" w:cs="TH SarabunPSK"/>
+          <w:sz w:val="28"/>
+          <w:szCs w:val="28"/>
+          <w:highlight w:val="white"/>
+        </w:rPr>
+        <w:t>Options  ของสินค้า</w:t>
+      </w:r>
+      <w:proofErr w:type="gramEnd"/>
     </w:p>
     <w:p>
       <w:pPr>
@@ -4685,7 +5885,7 @@
                     <pic:cNvPicPr preferRelativeResize="0"/>
                   </pic:nvPicPr>
                   <pic:blipFill>
-                    <a:blip r:embed="rId29"/>
+                    <a:blip r:embed="rId34"/>
                     <a:srcRect/>
                     <a:stretch>
                       <a:fillRect/>
@@ -5782,6 +6982,22 @@
       <w:szCs w:val="28"/>
     </w:rPr>
   </w:style>
+  <w:style w:type="paragraph" w:styleId="aa">
+    <w:name w:val="Normal (Web)"/>
+    <w:basedOn w:val="a"/>
+    <w:uiPriority w:val="99"/>
+    <w:unhideWhenUsed/>
+    <w:rsid w:val="000023D0"/>
+    <w:pPr>
+      <w:spacing w:before="100" w:beforeAutospacing="1" w:after="100" w:afterAutospacing="1" w:line="240" w:lineRule="auto"/>
+    </w:pPr>
+    <w:rPr>
+      <w:rFonts w:ascii="Times New Roman" w:eastAsia="Times New Roman" w:hAnsi="Times New Roman" w:cs="Times New Roman"/>
+      <w:sz w:val="24"/>
+      <w:szCs w:val="24"/>
+      <w:lang w:val="en-US"/>
+    </w:rPr>
+  </w:style>
 </w:styles>
 </file>
 

</xml_diff>